<commit_message>
made a css file to store common css
</commit_message>
<xml_diff>
--- a/others/Fake-news-Report.docx
+++ b/others/Fake-news-Report.docx
@@ -94,25 +94,7 @@
           <w:color w:val="282828"/>
           <w:sz w:val="28"/>
         </w:rPr>
-        <w:t xml:space="preserve"> (Reg </w:t>
-      </w:r>
-      <w:proofErr w:type="gramStart"/>
-      <w:r>
-        <w:rPr>
-          <w:rFonts w:ascii="Times New Roman" w:eastAsia="Times New Roman" w:hAnsi="Times New Roman" w:cs="Times New Roman"/>
-          <w:color w:val="282828"/>
-          <w:sz w:val="28"/>
-        </w:rPr>
-        <w:t>No.:VPAWSCS</w:t>
-      </w:r>
-      <w:proofErr w:type="gramEnd"/>
-      <w:r>
-        <w:rPr>
-          <w:rFonts w:ascii="Times New Roman" w:eastAsia="Times New Roman" w:hAnsi="Times New Roman" w:cs="Times New Roman"/>
-          <w:color w:val="282828"/>
-          <w:sz w:val="28"/>
-        </w:rPr>
-        <w:t>032)</w:t>
+        <w:t xml:space="preserve"> (Reg No.:VPAWSCS032)</w:t>
       </w:r>
       <w:r>
         <w:rPr>
@@ -142,25 +124,7 @@
           <w:color w:val="282828"/>
           <w:sz w:val="28"/>
         </w:rPr>
-        <w:t xml:space="preserve">(Reg </w:t>
-      </w:r>
-      <w:proofErr w:type="gramStart"/>
-      <w:r>
-        <w:rPr>
-          <w:rFonts w:ascii="Times New Roman" w:eastAsia="Times New Roman" w:hAnsi="Times New Roman" w:cs="Times New Roman"/>
-          <w:color w:val="282828"/>
-          <w:sz w:val="28"/>
-        </w:rPr>
-        <w:t>No:VPAWSCS</w:t>
-      </w:r>
-      <w:proofErr w:type="gramEnd"/>
-      <w:r>
-        <w:rPr>
-          <w:rFonts w:ascii="Times New Roman" w:eastAsia="Times New Roman" w:hAnsi="Times New Roman" w:cs="Times New Roman"/>
-          <w:color w:val="282828"/>
-          <w:sz w:val="28"/>
-        </w:rPr>
-        <w:t>030)</w:t>
+        <w:t>(Reg No:VPAWSCS030)</w:t>
       </w:r>
       <w:r>
         <w:rPr>
@@ -189,25 +153,7 @@
           <w:color w:val="282828"/>
           <w:sz w:val="28"/>
         </w:rPr>
-        <w:t xml:space="preserve">Reg </w:t>
-      </w:r>
-      <w:proofErr w:type="gramStart"/>
-      <w:r>
-        <w:rPr>
-          <w:rFonts w:ascii="Times New Roman" w:eastAsia="Times New Roman" w:hAnsi="Times New Roman" w:cs="Times New Roman"/>
-          <w:color w:val="282828"/>
-          <w:sz w:val="28"/>
-        </w:rPr>
-        <w:t>No:VPAWSCS</w:t>
-      </w:r>
-      <w:proofErr w:type="gramEnd"/>
-      <w:r>
-        <w:rPr>
-          <w:rFonts w:ascii="Times New Roman" w:eastAsia="Times New Roman" w:hAnsi="Times New Roman" w:cs="Times New Roman"/>
-          <w:color w:val="282828"/>
-          <w:sz w:val="28"/>
-        </w:rPr>
-        <w:t>004)</w:t>
+        <w:t>Reg No:VPAWSCS004)</w:t>
       </w:r>
       <w:r>
         <w:rPr>
@@ -239,25 +185,7 @@
           <w:color w:val="282828"/>
           <w:sz w:val="28"/>
         </w:rPr>
-        <w:t xml:space="preserve">(Reg </w:t>
-      </w:r>
-      <w:proofErr w:type="gramStart"/>
-      <w:r>
-        <w:rPr>
-          <w:rFonts w:ascii="Times New Roman" w:eastAsia="Times New Roman" w:hAnsi="Times New Roman" w:cs="Times New Roman"/>
-          <w:color w:val="282828"/>
-          <w:sz w:val="28"/>
-        </w:rPr>
-        <w:t>No:VPAWSCS</w:t>
-      </w:r>
-      <w:proofErr w:type="gramEnd"/>
-      <w:r>
-        <w:rPr>
-          <w:rFonts w:ascii="Times New Roman" w:eastAsia="Times New Roman" w:hAnsi="Times New Roman" w:cs="Times New Roman"/>
-          <w:color w:val="282828"/>
-          <w:sz w:val="28"/>
-        </w:rPr>
-        <w:t>012)</w:t>
+        <w:t>(Reg No:VPAWSCS012)</w:t>
       </w:r>
       <w:r>
         <w:rPr>
@@ -418,7 +346,6 @@
         <w:jc w:val="center"/>
       </w:pPr>
       <w:proofErr w:type="spellStart"/>
-      <w:proofErr w:type="gramStart"/>
       <w:r>
         <w:rPr>
           <w:rFonts w:ascii="Times New Roman" w:eastAsia="Times New Roman" w:hAnsi="Times New Roman" w:cs="Times New Roman"/>
@@ -429,7 +356,6 @@
         <w:t>Dr.Shweta</w:t>
       </w:r>
       <w:proofErr w:type="spellEnd"/>
-      <w:proofErr w:type="gramEnd"/>
       <w:r>
         <w:rPr>
           <w:rFonts w:ascii="Times New Roman" w:eastAsia="Times New Roman" w:hAnsi="Times New Roman" w:cs="Times New Roman"/>
@@ -863,23 +789,7 @@
           <w:rFonts w:ascii="Times New Roman" w:eastAsia="Times New Roman" w:hAnsi="Times New Roman" w:cs="Times New Roman"/>
           <w:sz w:val="24"/>
         </w:rPr>
-        <w:t xml:space="preserve"> (Reg </w:t>
-      </w:r>
-      <w:proofErr w:type="gramStart"/>
-      <w:r>
-        <w:rPr>
-          <w:rFonts w:ascii="Times New Roman" w:eastAsia="Times New Roman" w:hAnsi="Times New Roman" w:cs="Times New Roman"/>
-          <w:sz w:val="24"/>
-        </w:rPr>
-        <w:t>No:VPAWSCS</w:t>
-      </w:r>
-      <w:proofErr w:type="gramEnd"/>
-      <w:r>
-        <w:rPr>
-          <w:rFonts w:ascii="Times New Roman" w:eastAsia="Times New Roman" w:hAnsi="Times New Roman" w:cs="Times New Roman"/>
-          <w:sz w:val="24"/>
-        </w:rPr>
-        <w:t xml:space="preserve">032), Mr. </w:t>
+        <w:t xml:space="preserve"> (Reg No:VPAWSCS032), Mr. </w:t>
       </w:r>
       <w:r>
         <w:rPr>
@@ -1995,25 +1905,7 @@
           <w:color w:val="282828"/>
           <w:sz w:val="24"/>
         </w:rPr>
-        <w:t xml:space="preserve">. We wish to take this opportunity to thank everyone who had worked directly and indirectly for the successful completion of this project. </w:t>
-      </w:r>
-      <w:proofErr w:type="gramStart"/>
-      <w:r>
-        <w:rPr>
-          <w:rFonts w:ascii="Times New Roman" w:eastAsia="Times New Roman" w:hAnsi="Times New Roman" w:cs="Times New Roman"/>
-          <w:color w:val="282828"/>
-          <w:sz w:val="24"/>
-        </w:rPr>
-        <w:t>Firstly</w:t>
-      </w:r>
-      <w:proofErr w:type="gramEnd"/>
-      <w:r>
-        <w:rPr>
-          <w:rFonts w:ascii="Times New Roman" w:eastAsia="Times New Roman" w:hAnsi="Times New Roman" w:cs="Times New Roman"/>
-          <w:color w:val="282828"/>
-          <w:sz w:val="24"/>
-        </w:rPr>
-        <w:t xml:space="preserve"> we thank the God Almighty for showering his abundant blessings on us. </w:t>
+        <w:t xml:space="preserve">. We wish to take this opportunity to thank everyone who had worked directly and indirectly for the successful completion of this project. Firstly we thank the God Almighty for showering his abundant blessings on us. </w:t>
       </w:r>
     </w:p>
     <w:p>
@@ -2031,7 +1923,6 @@
         <w:t xml:space="preserve">We express our sincere gratitude to our project guide and respected teacher </w:t>
       </w:r>
       <w:proofErr w:type="spellStart"/>
-      <w:proofErr w:type="gramStart"/>
       <w:r>
         <w:rPr>
           <w:rFonts w:ascii="Times New Roman" w:eastAsia="Times New Roman" w:hAnsi="Times New Roman" w:cs="Times New Roman"/>
@@ -2040,7 +1931,6 @@
         <w:t>Dr.Shweta</w:t>
       </w:r>
       <w:proofErr w:type="spellEnd"/>
-      <w:proofErr w:type="gramEnd"/>
       <w:r>
         <w:rPr>
           <w:rFonts w:ascii="Times New Roman" w:eastAsia="Times New Roman" w:hAnsi="Times New Roman" w:cs="Times New Roman"/>
@@ -2297,25 +2187,7 @@
           <w:color w:val="282828"/>
           <w:sz w:val="24"/>
         </w:rPr>
-        <w:t xml:space="preserve"> is a </w:t>
-      </w:r>
-      <w:proofErr w:type="gramStart"/>
-      <w:r>
-        <w:rPr>
-          <w:rFonts w:ascii="Times New Roman" w:eastAsia="Times New Roman" w:hAnsi="Times New Roman" w:cs="Times New Roman"/>
-          <w:color w:val="282828"/>
-          <w:sz w:val="24"/>
-        </w:rPr>
-        <w:t>web based</w:t>
-      </w:r>
-      <w:proofErr w:type="gramEnd"/>
-      <w:r>
-        <w:rPr>
-          <w:rFonts w:ascii="Times New Roman" w:eastAsia="Times New Roman" w:hAnsi="Times New Roman" w:cs="Times New Roman"/>
-          <w:color w:val="282828"/>
-          <w:sz w:val="24"/>
-        </w:rPr>
-        <w:t xml:space="preserve"> application meant for individuals, journalists, and organizations concerned about the authenticity of online news. With the help of this application, users can </w:t>
+        <w:t xml:space="preserve"> is a web based application meant for individuals, journalists, and organizations concerned about the authenticity of online news. With the help of this application, users can </w:t>
       </w:r>
       <w:proofErr w:type="spellStart"/>
       <w:r>
@@ -2529,23 +2401,7 @@
           <w:rFonts w:ascii="Times New Roman" w:eastAsia="Times New Roman" w:hAnsi="Times New Roman" w:cs="Times New Roman"/>
           <w:sz w:val="24"/>
         </w:rPr>
-        <w:t xml:space="preserve">This system helps users distinguish between reliable and misleading </w:t>
-      </w:r>
-      <w:proofErr w:type="gramStart"/>
-      <w:r>
-        <w:rPr>
-          <w:rFonts w:ascii="Times New Roman" w:eastAsia="Times New Roman" w:hAnsi="Times New Roman" w:cs="Times New Roman"/>
-          <w:sz w:val="24"/>
-        </w:rPr>
-        <w:t>information,  promoting</w:t>
-      </w:r>
-      <w:proofErr w:type="gramEnd"/>
-      <w:r>
-        <w:rPr>
-          <w:rFonts w:ascii="Times New Roman" w:eastAsia="Times New Roman" w:hAnsi="Times New Roman" w:cs="Times New Roman"/>
-          <w:sz w:val="24"/>
-        </w:rPr>
-        <w:t xml:space="preserve"> awareness and trust in news consumption. </w:t>
+        <w:t xml:space="preserve">This system helps users distinguish between reliable and misleading information,  promoting awareness and trust in news consumption. </w:t>
       </w:r>
     </w:p>
     <w:p>
@@ -4019,25 +3875,7 @@
                 <w:b/>
                 <w:sz w:val="28"/>
               </w:rPr>
-              <w:t xml:space="preserve">3.3 CODING </w:t>
-            </w:r>
-            <w:proofErr w:type="gramStart"/>
-            <w:r>
-              <w:rPr>
-                <w:rFonts w:ascii="Times New Roman" w:eastAsia="Times New Roman" w:hAnsi="Times New Roman" w:cs="Times New Roman"/>
-                <w:b/>
-                <w:sz w:val="28"/>
-              </w:rPr>
-              <w:t>LANGUAGE :</w:t>
-            </w:r>
-            <w:proofErr w:type="gramEnd"/>
-            <w:r>
-              <w:rPr>
-                <w:rFonts w:ascii="Times New Roman" w:eastAsia="Times New Roman" w:hAnsi="Times New Roman" w:cs="Times New Roman"/>
-                <w:b/>
-                <w:sz w:val="28"/>
-              </w:rPr>
-              <w:t xml:space="preserve"> PYTHON</w:t>
+              <w:t>3.3 CODING LANGUAGE : PYTHON</w:t>
             </w:r>
             <w:r>
               <w:rPr>
@@ -5932,31 +5770,7 @@
                 <w:b/>
                 <w:sz w:val="28"/>
               </w:rPr>
-              <w:t xml:space="preserve">        </w:t>
-            </w:r>
-            <w:r>
-              <w:rPr>
-                <w:rFonts w:ascii="Times New Roman" w:eastAsia="Times New Roman" w:hAnsi="Times New Roman" w:cs="Times New Roman"/>
-                <w:b/>
-                <w:sz w:val="28"/>
-              </w:rPr>
-              <w:t>13.</w:t>
-            </w:r>
-            <w:r>
-              <w:rPr>
-                <w:rFonts w:ascii="Times New Roman" w:eastAsia="Times New Roman" w:hAnsi="Times New Roman" w:cs="Times New Roman"/>
-                <w:b/>
-                <w:sz w:val="28"/>
-              </w:rPr>
-              <w:t>1</w:t>
-            </w:r>
-            <w:r>
-              <w:rPr>
-                <w:rFonts w:ascii="Times New Roman" w:eastAsia="Times New Roman" w:hAnsi="Times New Roman" w:cs="Times New Roman"/>
-                <w:b/>
-                <w:sz w:val="28"/>
-              </w:rPr>
-              <w:t xml:space="preserve"> SAMPLE SCREENSHOTS </w:t>
+              <w:t xml:space="preserve">        13.1 SAMPLE SCREENSHOTS </w:t>
             </w:r>
             <w:r>
               <w:rPr>
@@ -6066,47 +5880,7 @@
                 <w:b/>
                 <w:sz w:val="28"/>
               </w:rPr>
-              <w:t xml:space="preserve">        </w:t>
-            </w:r>
-            <w:r>
-              <w:rPr>
-                <w:rFonts w:ascii="Times New Roman" w:eastAsia="Times New Roman" w:hAnsi="Times New Roman" w:cs="Times New Roman"/>
-                <w:b/>
-                <w:sz w:val="28"/>
-              </w:rPr>
-              <w:t>1</w:t>
-            </w:r>
-            <w:r>
-              <w:rPr>
-                <w:rFonts w:ascii="Times New Roman" w:eastAsia="Times New Roman" w:hAnsi="Times New Roman" w:cs="Times New Roman"/>
-                <w:b/>
-                <w:sz w:val="28"/>
-              </w:rPr>
-              <w:t>3</w:t>
-            </w:r>
-            <w:r>
-              <w:rPr>
-                <w:rFonts w:ascii="Times New Roman" w:eastAsia="Times New Roman" w:hAnsi="Times New Roman" w:cs="Times New Roman"/>
-                <w:b/>
-                <w:sz w:val="28"/>
-              </w:rPr>
-              <w:t>.</w:t>
-            </w:r>
-            <w:r>
-              <w:rPr>
-                <w:rFonts w:ascii="Times New Roman" w:eastAsia="Times New Roman" w:hAnsi="Times New Roman" w:cs="Times New Roman"/>
-                <w:b/>
-                <w:sz w:val="28"/>
-              </w:rPr>
-              <w:t xml:space="preserve">2 </w:t>
-            </w:r>
-            <w:r>
-              <w:rPr>
-                <w:rFonts w:ascii="Times New Roman" w:eastAsia="Times New Roman" w:hAnsi="Times New Roman" w:cs="Times New Roman"/>
-                <w:b/>
-                <w:sz w:val="28"/>
-              </w:rPr>
-              <w:t>SAMPLE CODE</w:t>
+              <w:t xml:space="preserve">        13.2 SAMPLE CODE</w:t>
             </w:r>
           </w:p>
         </w:tc>
@@ -6736,7 +6510,7 @@
           <w:color w:val="282828"/>
           <w:sz w:val="24"/>
         </w:rPr>
-        <w:t xml:space="preserve"> and verifies the authenticity of news articles. This system uses advanced classification algorithms, including Logistic Regression, Gradient Boosting, Decision Tree, and Random Forest, to assess news credibility. The application provides users with a simple interface to input news articles or URLs, generating a credibility score based on the trained model. </w:t>
+        <w:t xml:space="preserve"> and verifies the authenticity of news articles. This system uses advanced classification algorithms, including Logistic Regression, Gradient Boosting, Decision Tree, and Random Forest, to assess news credibility. The application provides users with a simple interface to input news articles , generating a credibility score based on the trained model. </w:t>
       </w:r>
     </w:p>
     <w:p>
@@ -7413,61 +7187,7 @@
           <w:color w:val="282828"/>
           <w:sz w:val="24"/>
         </w:rPr>
-        <w:t xml:space="preserve">The system specification is the result of documenting the development phase activities It </w:t>
-      </w:r>
-      <w:proofErr w:type="gramStart"/>
-      <w:r>
-        <w:rPr>
-          <w:rFonts w:ascii="Times New Roman" w:eastAsia="Times New Roman" w:hAnsi="Times New Roman" w:cs="Times New Roman"/>
-          <w:color w:val="282828"/>
-          <w:sz w:val="24"/>
-        </w:rPr>
-        <w:t>is  completed</w:t>
-      </w:r>
-      <w:proofErr w:type="gramEnd"/>
-      <w:r>
-        <w:rPr>
-          <w:rFonts w:ascii="Times New Roman" w:eastAsia="Times New Roman" w:hAnsi="Times New Roman" w:cs="Times New Roman"/>
-          <w:color w:val="282828"/>
-          <w:sz w:val="24"/>
-        </w:rPr>
-        <w:t xml:space="preserve"> at the conclusion of development phase. The system specification is divided </w:t>
-      </w:r>
-      <w:proofErr w:type="gramStart"/>
-      <w:r>
-        <w:rPr>
-          <w:rFonts w:ascii="Times New Roman" w:eastAsia="Times New Roman" w:hAnsi="Times New Roman" w:cs="Times New Roman"/>
-          <w:color w:val="282828"/>
-          <w:sz w:val="24"/>
-        </w:rPr>
-        <w:t>into  two</w:t>
-      </w:r>
-      <w:proofErr w:type="gramEnd"/>
-      <w:r>
-        <w:rPr>
-          <w:rFonts w:ascii="Times New Roman" w:eastAsia="Times New Roman" w:hAnsi="Times New Roman" w:cs="Times New Roman"/>
-          <w:color w:val="282828"/>
-          <w:sz w:val="24"/>
-        </w:rPr>
-        <w:t xml:space="preserve"> parts; the first part is hardware specification, related to the interaction of information  system with its environment. The second part is software specification which </w:t>
-      </w:r>
-      <w:proofErr w:type="gramStart"/>
-      <w:r>
-        <w:rPr>
-          <w:rFonts w:ascii="Times New Roman" w:eastAsia="Times New Roman" w:hAnsi="Times New Roman" w:cs="Times New Roman"/>
-          <w:color w:val="282828"/>
-          <w:sz w:val="24"/>
-        </w:rPr>
-        <w:t>completely  documents</w:t>
-      </w:r>
-      <w:proofErr w:type="gramEnd"/>
-      <w:r>
-        <w:rPr>
-          <w:rFonts w:ascii="Times New Roman" w:eastAsia="Times New Roman" w:hAnsi="Times New Roman" w:cs="Times New Roman"/>
-          <w:color w:val="282828"/>
-          <w:sz w:val="24"/>
-        </w:rPr>
-        <w:t xml:space="preserve"> program component of the system.     </w:t>
+        <w:t xml:space="preserve">The system specification is the result of documenting the development phase activities It is  completed at the conclusion of development phase. The system specification is divided into  two parts; the first part is hardware specification, related to the interaction of information  system with its environment. The second part is software specification which completely  documents program component of the system.     </w:t>
       </w:r>
       <w:r>
         <w:rPr>
@@ -7558,25 +7278,7 @@
           <w:color w:val="282828"/>
           <w:sz w:val="24"/>
         </w:rPr>
-        <w:t xml:space="preserve">Processor    </w:t>
-      </w:r>
-      <w:proofErr w:type="gramStart"/>
-      <w:r>
-        <w:rPr>
-          <w:rFonts w:ascii="Times New Roman" w:eastAsia="Times New Roman" w:hAnsi="Times New Roman" w:cs="Times New Roman"/>
-          <w:color w:val="282828"/>
-          <w:sz w:val="24"/>
-        </w:rPr>
-        <w:t xml:space="preserve">  :</w:t>
-      </w:r>
-      <w:proofErr w:type="gramEnd"/>
-      <w:r>
-        <w:rPr>
-          <w:rFonts w:ascii="Times New Roman" w:eastAsia="Times New Roman" w:hAnsi="Times New Roman" w:cs="Times New Roman"/>
-          <w:color w:val="282828"/>
-          <w:sz w:val="24"/>
-        </w:rPr>
-        <w:t xml:space="preserve">  Intel(R)Core(TM)</w:t>
+        <w:t>Processor      :  Intel(R)Core(TM)</w:t>
       </w:r>
       <w:r>
         <w:rPr>
@@ -7597,25 +7299,7 @@
           <w:color w:val="282828"/>
           <w:sz w:val="24"/>
         </w:rPr>
-        <w:t xml:space="preserve">RAM          </w:t>
-      </w:r>
-      <w:proofErr w:type="gramStart"/>
-      <w:r>
-        <w:rPr>
-          <w:rFonts w:ascii="Times New Roman" w:eastAsia="Times New Roman" w:hAnsi="Times New Roman" w:cs="Times New Roman"/>
-          <w:color w:val="282828"/>
-          <w:sz w:val="24"/>
-        </w:rPr>
-        <w:t xml:space="preserve">  :</w:t>
-      </w:r>
-      <w:proofErr w:type="gramEnd"/>
-      <w:r>
-        <w:rPr>
-          <w:rFonts w:ascii="Times New Roman" w:eastAsia="Times New Roman" w:hAnsi="Times New Roman" w:cs="Times New Roman"/>
-          <w:color w:val="282828"/>
-          <w:sz w:val="24"/>
-        </w:rPr>
-        <w:t xml:space="preserve">  8 GB</w:t>
+        <w:t>RAM            :  8 GB</w:t>
       </w:r>
       <w:r>
         <w:rPr>
@@ -7636,25 +7320,7 @@
           <w:color w:val="282828"/>
           <w:sz w:val="24"/>
         </w:rPr>
-        <w:t xml:space="preserve">Hard Disk   </w:t>
-      </w:r>
-      <w:proofErr w:type="gramStart"/>
-      <w:r>
-        <w:rPr>
-          <w:rFonts w:ascii="Times New Roman" w:eastAsia="Times New Roman" w:hAnsi="Times New Roman" w:cs="Times New Roman"/>
-          <w:color w:val="282828"/>
-          <w:sz w:val="24"/>
-        </w:rPr>
-        <w:t xml:space="preserve">  :</w:t>
-      </w:r>
-      <w:proofErr w:type="gramEnd"/>
-      <w:r>
-        <w:rPr>
-          <w:rFonts w:ascii="Times New Roman" w:eastAsia="Times New Roman" w:hAnsi="Times New Roman" w:cs="Times New Roman"/>
-          <w:color w:val="282828"/>
-          <w:sz w:val="24"/>
-        </w:rPr>
-        <w:t xml:space="preserve"> 90GB</w:t>
+        <w:t>Hard Disk     : 90GB</w:t>
       </w:r>
       <w:r>
         <w:rPr>
@@ -7675,25 +7341,7 @@
           <w:color w:val="282828"/>
           <w:sz w:val="24"/>
         </w:rPr>
-        <w:t xml:space="preserve">Speed          </w:t>
-      </w:r>
-      <w:proofErr w:type="gramStart"/>
-      <w:r>
-        <w:rPr>
-          <w:rFonts w:ascii="Times New Roman" w:eastAsia="Times New Roman" w:hAnsi="Times New Roman" w:cs="Times New Roman"/>
-          <w:color w:val="282828"/>
-          <w:sz w:val="24"/>
-        </w:rPr>
-        <w:t xml:space="preserve">  :</w:t>
-      </w:r>
-      <w:proofErr w:type="gramEnd"/>
-      <w:r>
-        <w:rPr>
-          <w:rFonts w:ascii="Times New Roman" w:eastAsia="Times New Roman" w:hAnsi="Times New Roman" w:cs="Times New Roman"/>
-          <w:color w:val="282828"/>
-          <w:sz w:val="24"/>
-        </w:rPr>
-        <w:t xml:space="preserve"> 1.8GHZ or higher </w:t>
+        <w:t xml:space="preserve">Speed            : 1.8GHZ or higher </w:t>
       </w:r>
     </w:p>
     <w:p>
@@ -7769,25 +7417,7 @@
           <w:color w:val="282828"/>
           <w:sz w:val="24"/>
         </w:rPr>
-        <w:t xml:space="preserve">Operating System </w:t>
-      </w:r>
-      <w:proofErr w:type="gramStart"/>
-      <w:r>
-        <w:rPr>
-          <w:rFonts w:ascii="Times New Roman" w:eastAsia="Times New Roman" w:hAnsi="Times New Roman" w:cs="Times New Roman"/>
-          <w:color w:val="282828"/>
-          <w:sz w:val="24"/>
-        </w:rPr>
-        <w:t xml:space="preserve">  :</w:t>
-      </w:r>
-      <w:proofErr w:type="gramEnd"/>
-      <w:r>
-        <w:rPr>
-          <w:rFonts w:ascii="Times New Roman" w:eastAsia="Times New Roman" w:hAnsi="Times New Roman" w:cs="Times New Roman"/>
-          <w:color w:val="282828"/>
-          <w:sz w:val="24"/>
-        </w:rPr>
-        <w:t xml:space="preserve">  Windows 11     </w:t>
+        <w:t xml:space="preserve">Operating System   :  Windows 11     </w:t>
       </w:r>
     </w:p>
     <w:p>
@@ -7802,25 +7432,7 @@
           <w:color w:val="282828"/>
           <w:sz w:val="24"/>
         </w:rPr>
-        <w:t xml:space="preserve">Coding language  </w:t>
-      </w:r>
-      <w:proofErr w:type="gramStart"/>
-      <w:r>
-        <w:rPr>
-          <w:rFonts w:ascii="Times New Roman" w:eastAsia="Times New Roman" w:hAnsi="Times New Roman" w:cs="Times New Roman"/>
-          <w:color w:val="282828"/>
-          <w:sz w:val="24"/>
-        </w:rPr>
-        <w:t xml:space="preserve">  :</w:t>
-      </w:r>
-      <w:proofErr w:type="gramEnd"/>
-      <w:r>
-        <w:rPr>
-          <w:rFonts w:ascii="Times New Roman" w:eastAsia="Times New Roman" w:hAnsi="Times New Roman" w:cs="Times New Roman"/>
-          <w:color w:val="282828"/>
-          <w:sz w:val="24"/>
-        </w:rPr>
-        <w:t xml:space="preserve">   Python   </w:t>
+        <w:t xml:space="preserve">Coding language    :   Python   </w:t>
       </w:r>
       <w:r>
         <w:rPr>
@@ -7844,7 +7456,6 @@
         <w:t>Framework/</w:t>
       </w:r>
       <w:proofErr w:type="spellStart"/>
-      <w:proofErr w:type="gramStart"/>
       <w:r>
         <w:rPr>
           <w:rFonts w:ascii="Times New Roman" w:eastAsia="Times New Roman" w:hAnsi="Times New Roman" w:cs="Times New Roman"/>
@@ -7854,7 +7465,6 @@
         <w:t>Libraries:Flask</w:t>
       </w:r>
       <w:proofErr w:type="spellEnd"/>
-      <w:proofErr w:type="gramEnd"/>
       <w:r>
         <w:rPr>
           <w:rFonts w:ascii="Times New Roman" w:eastAsia="Times New Roman" w:hAnsi="Times New Roman" w:cs="Times New Roman"/>
@@ -7908,21 +7518,7 @@
           <w:rFonts w:ascii="Times New Roman" w:eastAsia="Times New Roman" w:hAnsi="Times New Roman" w:cs="Times New Roman"/>
         </w:rPr>
         <w:tab/>
-        <w:t xml:space="preserve">     </w:t>
-      </w:r>
-      <w:proofErr w:type="gramStart"/>
-      <w:r>
-        <w:rPr>
-          <w:rFonts w:ascii="Times New Roman" w:eastAsia="Times New Roman" w:hAnsi="Times New Roman" w:cs="Times New Roman"/>
-        </w:rPr>
-        <w:t xml:space="preserve">  :</w:t>
-      </w:r>
-      <w:proofErr w:type="gramEnd"/>
-      <w:r>
-        <w:rPr>
-          <w:rFonts w:ascii="Times New Roman" w:eastAsia="Times New Roman" w:hAnsi="Times New Roman" w:cs="Times New Roman"/>
-        </w:rPr>
-        <w:t xml:space="preserve">   </w:t>
+        <w:t xml:space="preserve">       :   </w:t>
       </w:r>
       <w:r>
         <w:rPr>
@@ -7950,25 +7546,7 @@
           <w:color w:val="282828"/>
           <w:sz w:val="24"/>
         </w:rPr>
-        <w:t xml:space="preserve">Documentation    </w:t>
-      </w:r>
-      <w:proofErr w:type="gramStart"/>
-      <w:r>
-        <w:rPr>
-          <w:rFonts w:ascii="Times New Roman" w:eastAsia="Times New Roman" w:hAnsi="Times New Roman" w:cs="Times New Roman"/>
-          <w:color w:val="282828"/>
-          <w:sz w:val="24"/>
-        </w:rPr>
-        <w:t xml:space="preserve">  :</w:t>
-      </w:r>
-      <w:proofErr w:type="gramEnd"/>
-      <w:r>
-        <w:rPr>
-          <w:rFonts w:ascii="Times New Roman" w:eastAsia="Times New Roman" w:hAnsi="Times New Roman" w:cs="Times New Roman"/>
-          <w:color w:val="282828"/>
-          <w:sz w:val="24"/>
-        </w:rPr>
-        <w:t xml:space="preserve">  Microsoft word     </w:t>
+        <w:t xml:space="preserve">Documentation      :  Microsoft word     </w:t>
       </w:r>
     </w:p>
     <w:p>
@@ -8011,23 +7589,7 @@
           <w:color w:val="282828"/>
           <w:u w:val="single" w:color="282828"/>
         </w:rPr>
-        <w:t xml:space="preserve">3.3 CODING </w:t>
-      </w:r>
-      <w:proofErr w:type="gramStart"/>
-      <w:r>
-        <w:rPr>
-          <w:color w:val="282828"/>
-          <w:u w:val="single" w:color="282828"/>
-        </w:rPr>
-        <w:t>LANGUAGE :</w:t>
-      </w:r>
-      <w:proofErr w:type="gramEnd"/>
-      <w:r>
-        <w:rPr>
-          <w:color w:val="282828"/>
-          <w:u w:val="single" w:color="282828"/>
-        </w:rPr>
-        <w:t xml:space="preserve"> PYTHON</w:t>
+        <w:t>3.3 CODING LANGUAGE : PYTHON</w:t>
       </w:r>
       <w:r>
         <w:rPr>
@@ -8626,23 +8188,13 @@
         <w:t xml:space="preserve">Library Used: </w:t>
       </w:r>
       <w:proofErr w:type="spellStart"/>
-      <w:proofErr w:type="gramStart"/>
       <w:r>
         <w:rPr>
           <w:rFonts w:ascii="Times New Roman" w:eastAsia="Times New Roman" w:hAnsi="Times New Roman" w:cs="Times New Roman"/>
           <w:color w:val="333333"/>
           <w:sz w:val="24"/>
         </w:rPr>
-        <w:t>sklearn.model</w:t>
-      </w:r>
-      <w:proofErr w:type="gramEnd"/>
-      <w:r>
-        <w:rPr>
-          <w:rFonts w:ascii="Times New Roman" w:eastAsia="Times New Roman" w:hAnsi="Times New Roman" w:cs="Times New Roman"/>
-          <w:color w:val="333333"/>
-          <w:sz w:val="24"/>
-        </w:rPr>
-        <w:t>_selection</w:t>
+        <w:t>sklearn.model_selection</w:t>
       </w:r>
       <w:proofErr w:type="spellEnd"/>
       <w:r>
@@ -8703,7 +8255,6 @@
         <w:t xml:space="preserve">Machine Learning Models Libraries Used: </w:t>
       </w:r>
       <w:proofErr w:type="spellStart"/>
-      <w:proofErr w:type="gramStart"/>
       <w:r>
         <w:rPr>
           <w:rFonts w:ascii="Times New Roman" w:eastAsia="Times New Roman" w:hAnsi="Times New Roman" w:cs="Times New Roman"/>
@@ -8721,17 +8272,7 @@
           <w:color w:val="333333"/>
           <w:sz w:val="24"/>
         </w:rPr>
-        <w:t xml:space="preserve">  Models</w:t>
-      </w:r>
-      <w:proofErr w:type="gramEnd"/>
-      <w:r>
-        <w:rPr>
-          <w:rFonts w:ascii="Times New Roman" w:eastAsia="Times New Roman" w:hAnsi="Times New Roman" w:cs="Times New Roman"/>
-          <w:b/>
-          <w:color w:val="333333"/>
-          <w:sz w:val="24"/>
-        </w:rPr>
-        <w:t xml:space="preserve"> Used: </w:t>
+        <w:t xml:space="preserve">  Models Used: </w:t>
       </w:r>
     </w:p>
     <w:p>
@@ -8858,7 +8399,6 @@
         <w:t xml:space="preserve">Library Used: </w:t>
       </w:r>
       <w:proofErr w:type="spellStart"/>
-      <w:proofErr w:type="gramStart"/>
       <w:r>
         <w:rPr>
           <w:rFonts w:ascii="Times New Roman" w:eastAsia="Times New Roman" w:hAnsi="Times New Roman" w:cs="Times New Roman"/>
@@ -8869,7 +8409,6 @@
         <w:t>sklearn.metrics</w:t>
       </w:r>
       <w:proofErr w:type="spellEnd"/>
-      <w:proofErr w:type="gramEnd"/>
       <w:r>
         <w:rPr>
           <w:rFonts w:ascii="Times New Roman" w:eastAsia="Times New Roman" w:hAnsi="Times New Roman" w:cs="Times New Roman"/>
@@ -9167,7 +8706,6 @@
         <w:t xml:space="preserve"> and detect fake news using machine learning </w:t>
       </w:r>
       <w:proofErr w:type="spellStart"/>
-      <w:proofErr w:type="gramStart"/>
       <w:r>
         <w:rPr>
           <w:rFonts w:ascii="Times New Roman" w:eastAsia="Times New Roman" w:hAnsi="Times New Roman" w:cs="Times New Roman"/>
@@ -9176,7 +8714,6 @@
         <w:t>algorithms.The</w:t>
       </w:r>
       <w:proofErr w:type="spellEnd"/>
-      <w:proofErr w:type="gramEnd"/>
       <w:r>
         <w:rPr>
           <w:rFonts w:ascii="Times New Roman" w:eastAsia="Times New Roman" w:hAnsi="Times New Roman" w:cs="Times New Roman"/>
@@ -9258,25 +8795,7 @@
           <w:sz w:val="28"/>
           <w:u w:val="single" w:color="000000"/>
         </w:rPr>
-        <w:t xml:space="preserve"> </w:t>
-      </w:r>
-      <w:proofErr w:type="gramStart"/>
-      <w:r>
-        <w:rPr>
-          <w:b/>
-          <w:sz w:val="28"/>
-          <w:u w:val="single" w:color="000000"/>
-        </w:rPr>
-        <w:t>The</w:t>
-      </w:r>
-      <w:proofErr w:type="gramEnd"/>
-      <w:r>
-        <w:rPr>
-          <w:b/>
-          <w:sz w:val="28"/>
-          <w:u w:val="single" w:color="000000"/>
-        </w:rPr>
-        <w:t xml:space="preserve"> Dataset</w:t>
+        <w:t xml:space="preserve"> The Dataset</w:t>
       </w:r>
       <w:r>
         <w:rPr>
@@ -9488,25 +9007,7 @@
           <w:sz w:val="28"/>
           <w:u w:val="single" w:color="000000"/>
         </w:rPr>
-        <w:t xml:space="preserve">4.3 Training &amp; Testing </w:t>
-      </w:r>
-      <w:proofErr w:type="gramStart"/>
-      <w:r>
-        <w:rPr>
-          <w:b/>
-          <w:sz w:val="28"/>
-          <w:u w:val="single" w:color="000000"/>
-        </w:rPr>
-        <w:t>The</w:t>
-      </w:r>
-      <w:proofErr w:type="gramEnd"/>
-      <w:r>
-        <w:rPr>
-          <w:b/>
-          <w:sz w:val="28"/>
-          <w:u w:val="single" w:color="000000"/>
-        </w:rPr>
-        <w:t xml:space="preserve"> Dataset</w:t>
+        <w:t>4.3 Training &amp; Testing The Dataset</w:t>
       </w:r>
       <w:r>
         <w:rPr>
@@ -9879,25 +9380,7 @@
           <w:color w:val="333333"/>
           <w:sz w:val="24"/>
         </w:rPr>
-        <w:t xml:space="preserve">The detailed system design </w:t>
-      </w:r>
-      <w:proofErr w:type="gramStart"/>
-      <w:r>
-        <w:rPr>
-          <w:rFonts w:ascii="Times New Roman" w:eastAsia="Times New Roman" w:hAnsi="Times New Roman" w:cs="Times New Roman"/>
-          <w:color w:val="333333"/>
-          <w:sz w:val="24"/>
-        </w:rPr>
-        <w:t>includes :</w:t>
-      </w:r>
-      <w:proofErr w:type="gramEnd"/>
-      <w:r>
-        <w:rPr>
-          <w:rFonts w:ascii="Times New Roman" w:eastAsia="Times New Roman" w:hAnsi="Times New Roman" w:cs="Times New Roman"/>
-          <w:color w:val="333333"/>
-          <w:sz w:val="24"/>
-        </w:rPr>
-        <w:t xml:space="preserve"> </w:t>
+        <w:t xml:space="preserve">The detailed system design includes : </w:t>
       </w:r>
     </w:p>
     <w:p>
@@ -11745,27 +11228,7 @@
           <w:color w:val="282828"/>
           <w:sz w:val="24"/>
         </w:rPr>
-        <w:t xml:space="preserve">IDF = </w:t>
-      </w:r>
-      <w:proofErr w:type="gramStart"/>
-      <w:r>
-        <w:rPr>
-          <w:rFonts w:ascii="Times New Roman" w:eastAsia="Times New Roman" w:hAnsi="Times New Roman" w:cs="Times New Roman"/>
-          <w:b/>
-          <w:color w:val="282828"/>
-          <w:sz w:val="24"/>
-        </w:rPr>
-        <w:t>log(</w:t>
-      </w:r>
-      <w:proofErr w:type="gramEnd"/>
-      <w:r>
-        <w:rPr>
-          <w:rFonts w:ascii="Times New Roman" w:eastAsia="Times New Roman" w:hAnsi="Times New Roman" w:cs="Times New Roman"/>
-          <w:b/>
-          <w:color w:val="282828"/>
-          <w:sz w:val="24"/>
-        </w:rPr>
-        <w:t xml:space="preserve">Total number of documents / Number of documents containing the term) </w:t>
+        <w:t xml:space="preserve">IDF = log(Total number of documents / Number of documents containing the term) </w:t>
       </w:r>
     </w:p>
     <w:p>
@@ -12431,25 +11894,7 @@
           <w:color w:val="282828"/>
           <w:sz w:val="28"/>
         </w:rPr>
-        <w:t xml:space="preserve">IDF("news") = </w:t>
-      </w:r>
-      <w:proofErr w:type="gramStart"/>
-      <w:r>
-        <w:rPr>
-          <w:rFonts w:ascii="Times New Roman" w:eastAsia="Times New Roman" w:hAnsi="Times New Roman" w:cs="Times New Roman"/>
-          <w:color w:val="282828"/>
-          <w:sz w:val="28"/>
-        </w:rPr>
-        <w:t>log(</w:t>
-      </w:r>
-      <w:proofErr w:type="gramEnd"/>
-      <w:r>
-        <w:rPr>
-          <w:rFonts w:ascii="Times New Roman" w:eastAsia="Times New Roman" w:hAnsi="Times New Roman" w:cs="Times New Roman"/>
-          <w:color w:val="282828"/>
-          <w:sz w:val="28"/>
-        </w:rPr>
-        <w:t xml:space="preserve">1000 / 500) = log(2) ≈ 0.693 </w:t>
+        <w:t xml:space="preserve">IDF("news") = log(1000 / 500) = log(2) ≈ 0.693 </w:t>
       </w:r>
     </w:p>
     <w:p>
@@ -12764,21 +12209,12 @@
         </w:pBdr>
         <w:spacing w:after="158"/>
       </w:pPr>
-      <w:proofErr w:type="gramStart"/>
-      <w:r>
-        <w:rPr>
-          <w:rFonts w:ascii="Times New Roman" w:eastAsia="Times New Roman" w:hAnsi="Times New Roman" w:cs="Times New Roman"/>
-          <w:sz w:val="24"/>
-        </w:rPr>
-        <w:t>P(</w:t>
-      </w:r>
-      <w:proofErr w:type="gramEnd"/>
-      <w:r>
-        <w:rPr>
-          <w:rFonts w:ascii="Times New Roman" w:eastAsia="Times New Roman" w:hAnsi="Times New Roman" w:cs="Times New Roman"/>
-          <w:sz w:val="24"/>
-        </w:rPr>
-        <w:t>Y = 1 | X) = 1 / (1 + e^-(β0 + β1X1 + β2X2 + ... + β</w:t>
+      <w:r>
+        <w:rPr>
+          <w:rFonts w:ascii="Times New Roman" w:eastAsia="Times New Roman" w:hAnsi="Times New Roman" w:cs="Times New Roman"/>
+          <w:sz w:val="24"/>
+        </w:rPr>
+        <w:t>P(Y = 1 | X) = 1 / (1 + e^-(β0 + β1X1 + β2X2 + ... + β</w:t>
       </w:r>
       <w:proofErr w:type="spellStart"/>
       <w:r>
@@ -12833,21 +12269,12 @@
         <w:ind w:right="558" w:hanging="360"/>
         <w:jc w:val="both"/>
       </w:pPr>
-      <w:proofErr w:type="gramStart"/>
-      <w:r>
-        <w:rPr>
-          <w:rFonts w:ascii="Times New Roman" w:eastAsia="Times New Roman" w:hAnsi="Times New Roman" w:cs="Times New Roman"/>
-          <w:sz w:val="24"/>
-        </w:rPr>
-        <w:t>P(</w:t>
-      </w:r>
-      <w:proofErr w:type="gramEnd"/>
-      <w:r>
-        <w:rPr>
-          <w:rFonts w:ascii="Times New Roman" w:eastAsia="Times New Roman" w:hAnsi="Times New Roman" w:cs="Times New Roman"/>
-          <w:sz w:val="24"/>
-        </w:rPr>
-        <w:t xml:space="preserve">Y = 1 | X) is the probability of the positive class (news being fake). </w:t>
+      <w:r>
+        <w:rPr>
+          <w:rFonts w:ascii="Times New Roman" w:eastAsia="Times New Roman" w:hAnsi="Times New Roman" w:cs="Times New Roman"/>
+          <w:sz w:val="24"/>
+        </w:rPr>
+        <w:t xml:space="preserve">P(Y = 1 | X) is the probability of the positive class (news being fake). </w:t>
       </w:r>
     </w:p>
     <w:p>
@@ -13089,15 +12516,7 @@
       </w:r>
       <w:proofErr w:type="spellEnd"/>
       <w:r>
-        <w:t>(X) = F_(m-</w:t>
-      </w:r>
-      <w:proofErr w:type="gramStart"/>
-      <w:r>
-        <w:t>1)(</w:t>
-      </w:r>
-      <w:proofErr w:type="gramEnd"/>
-      <w:r>
-        <w:t xml:space="preserve">X) + γ * </w:t>
+        <w:t xml:space="preserve">(X) = F_(m-1)(X) + γ * </w:t>
       </w:r>
       <w:proofErr w:type="spellStart"/>
       <w:r>
@@ -13164,23 +12583,7 @@
           <w:rFonts w:ascii="Times New Roman" w:eastAsia="Times New Roman" w:hAnsi="Times New Roman" w:cs="Times New Roman"/>
           <w:sz w:val="24"/>
         </w:rPr>
-        <w:t>F_(m-</w:t>
-      </w:r>
-      <w:proofErr w:type="gramStart"/>
-      <w:r>
-        <w:rPr>
-          <w:rFonts w:ascii="Times New Roman" w:eastAsia="Times New Roman" w:hAnsi="Times New Roman" w:cs="Times New Roman"/>
-          <w:sz w:val="24"/>
-        </w:rPr>
-        <w:t>1)(</w:t>
-      </w:r>
-      <w:proofErr w:type="gramEnd"/>
-      <w:r>
-        <w:rPr>
-          <w:rFonts w:ascii="Times New Roman" w:eastAsia="Times New Roman" w:hAnsi="Times New Roman" w:cs="Times New Roman"/>
-          <w:sz w:val="24"/>
-        </w:rPr>
-        <w:t xml:space="preserve">X) is the previous model. </w:t>
+        <w:t xml:space="preserve">F_(m-1)(X) is the previous model. </w:t>
       </w:r>
     </w:p>
     <w:p>
@@ -14161,23 +13564,13 @@
         <w:spacing w:after="136"/>
         <w:ind w:hanging="360"/>
       </w:pPr>
-      <w:proofErr w:type="gramStart"/>
-      <w:r>
-        <w:rPr>
-          <w:rFonts w:ascii="Times New Roman" w:eastAsia="Times New Roman" w:hAnsi="Times New Roman" w:cs="Times New Roman"/>
-          <w:b/>
-          <w:sz w:val="28"/>
-        </w:rPr>
-        <w:t>Re :provides</w:t>
-      </w:r>
-      <w:proofErr w:type="gramEnd"/>
-      <w:r>
-        <w:rPr>
-          <w:rFonts w:ascii="Times New Roman" w:eastAsia="Times New Roman" w:hAnsi="Times New Roman" w:cs="Times New Roman"/>
-          <w:b/>
-          <w:sz w:val="28"/>
-        </w:rPr>
-        <w:t xml:space="preserve"> support for working with regular expressions. </w:t>
+      <w:r>
+        <w:rPr>
+          <w:rFonts w:ascii="Times New Roman" w:eastAsia="Times New Roman" w:hAnsi="Times New Roman" w:cs="Times New Roman"/>
+          <w:b/>
+          <w:sz w:val="28"/>
+        </w:rPr>
+        <w:t xml:space="preserve">Re :provides support for working with regular expressions. </w:t>
       </w:r>
     </w:p>
     <w:p>
@@ -14189,23 +13582,13 @@
         <w:spacing w:after="6" w:line="356" w:lineRule="auto"/>
         <w:ind w:hanging="360"/>
       </w:pPr>
-      <w:proofErr w:type="gramStart"/>
-      <w:r>
-        <w:rPr>
-          <w:rFonts w:ascii="Times New Roman" w:eastAsia="Times New Roman" w:hAnsi="Times New Roman" w:cs="Times New Roman"/>
-          <w:b/>
-          <w:sz w:val="28"/>
-        </w:rPr>
-        <w:t>String :</w:t>
-      </w:r>
-      <w:proofErr w:type="gramEnd"/>
-      <w:r>
-        <w:rPr>
-          <w:rFonts w:ascii="Times New Roman" w:eastAsia="Times New Roman" w:hAnsi="Times New Roman" w:cs="Times New Roman"/>
-          <w:b/>
-          <w:sz w:val="28"/>
-        </w:rPr>
-        <w:t xml:space="preserve"> A collection of constants and utility functions for working with and manipulating strings, such as ASCII letters, digits, and punctuation. </w:t>
+      <w:r>
+        <w:rPr>
+          <w:rFonts w:ascii="Times New Roman" w:eastAsia="Times New Roman" w:hAnsi="Times New Roman" w:cs="Times New Roman"/>
+          <w:b/>
+          <w:sz w:val="28"/>
+        </w:rPr>
+        <w:t xml:space="preserve">String : A collection of constants and utility functions for working with and manipulating strings, such as ASCII letters, digits, and punctuation. </w:t>
       </w:r>
     </w:p>
     <w:p>
@@ -16503,7 +15886,6 @@
         <w:ind w:right="571" w:hanging="360"/>
       </w:pPr>
       <w:proofErr w:type="spellStart"/>
-      <w:proofErr w:type="gramStart"/>
       <w:r>
         <w:rPr>
           <w:rFonts w:ascii="Times New Roman" w:eastAsia="Times New Roman" w:hAnsi="Times New Roman" w:cs="Times New Roman"/>
@@ -16523,31 +15905,16 @@
         </w:rPr>
         <w:t xml:space="preserve"> :</w:t>
       </w:r>
-      <w:proofErr w:type="gramEnd"/>
-      <w:r>
-        <w:fldChar w:fldCharType="begin"/>
-      </w:r>
-      <w:r>
-        <w:instrText xml:space="preserve"> HYPERLINK "https://youtu.be/U6ieiJAhXQ4?si=D8_8kkfLmp_81YRi" \h </w:instrText>
-      </w:r>
-      <w:r>
-        <w:fldChar w:fldCharType="separate"/>
-      </w:r>
-      <w:r>
-        <w:rPr>
-          <w:rFonts w:ascii="Times New Roman" w:eastAsia="Times New Roman" w:hAnsi="Times New Roman" w:cs="Times New Roman"/>
-          <w:sz w:val="28"/>
-        </w:rPr>
-        <w:t xml:space="preserve"> </w:t>
-      </w:r>
-      <w:r>
-        <w:rPr>
-          <w:rFonts w:ascii="Times New Roman" w:eastAsia="Times New Roman" w:hAnsi="Times New Roman" w:cs="Times New Roman"/>
-          <w:sz w:val="28"/>
-        </w:rPr>
-        <w:fldChar w:fldCharType="end"/>
-      </w:r>
       <w:hyperlink r:id="rId38">
+        <w:r>
+          <w:rPr>
+            <w:rFonts w:ascii="Times New Roman" w:eastAsia="Times New Roman" w:hAnsi="Times New Roman" w:cs="Times New Roman"/>
+            <w:sz w:val="28"/>
+          </w:rPr>
+          <w:t xml:space="preserve"> </w:t>
+        </w:r>
+      </w:hyperlink>
+      <w:hyperlink r:id="rId39">
         <w:r>
           <w:rPr>
             <w:rFonts w:ascii="Times New Roman" w:eastAsia="Times New Roman" w:hAnsi="Times New Roman" w:cs="Times New Roman"/>
@@ -16558,7 +15925,7 @@
           <w:t>https://youtu.be/U6ieiJAhXQ4?si=D8_8kkfLmp_81YRi</w:t>
         </w:r>
       </w:hyperlink>
-      <w:hyperlink r:id="rId39">
+      <w:hyperlink r:id="rId40">
         <w:r>
           <w:rPr>
             <w:rFonts w:ascii="Times New Roman" w:eastAsia="Times New Roman" w:hAnsi="Times New Roman" w:cs="Times New Roman"/>
@@ -16986,7 +16353,7 @@
                     <pic:cNvPicPr/>
                   </pic:nvPicPr>
                   <pic:blipFill>
-                    <a:blip r:embed="rId40"/>
+                    <a:blip r:embed="rId41"/>
                     <a:stretch>
                       <a:fillRect/>
                     </a:stretch>
@@ -17053,7 +16420,7 @@
                     <pic:cNvPicPr/>
                   </pic:nvPicPr>
                   <pic:blipFill>
-                    <a:blip r:embed="rId41"/>
+                    <a:blip r:embed="rId42"/>
                     <a:stretch>
                       <a:fillRect/>
                     </a:stretch>
@@ -17170,7 +16537,7 @@
                     <pic:cNvPicPr/>
                   </pic:nvPicPr>
                   <pic:blipFill>
-                    <a:blip r:embed="rId42"/>
+                    <a:blip r:embed="rId43"/>
                     <a:stretch>
                       <a:fillRect/>
                     </a:stretch>
@@ -17336,7 +16703,7 @@
                     <pic:cNvPicPr/>
                   </pic:nvPicPr>
                   <pic:blipFill>
-                    <a:blip r:embed="rId43"/>
+                    <a:blip r:embed="rId44"/>
                     <a:stretch>
                       <a:fillRect/>
                     </a:stretch>
@@ -17552,29 +16919,31 @@
         <w:spacing w:after="4" w:line="266" w:lineRule="auto"/>
         <w:ind w:left="634" w:right="3927" w:hanging="10"/>
         <w:jc w:val="both"/>
-      </w:pPr>
-      <w:r>
-        <w:rPr>
-          <w:rFonts w:ascii="Times New Roman" w:eastAsia="Times New Roman" w:hAnsi="Times New Roman" w:cs="Times New Roman"/>
-          <w:sz w:val="24"/>
-        </w:rPr>
-        <w:t xml:space="preserve"># Load the saved Logistic Regression model with </w:t>
-      </w:r>
-      <w:proofErr w:type="gramStart"/>
-      <w:r>
-        <w:rPr>
-          <w:rFonts w:ascii="Times New Roman" w:eastAsia="Times New Roman" w:hAnsi="Times New Roman" w:cs="Times New Roman"/>
-          <w:sz w:val="24"/>
-        </w:rPr>
-        <w:t>open(</w:t>
-      </w:r>
-      <w:proofErr w:type="gramEnd"/>
-      <w:r>
-        <w:rPr>
-          <w:rFonts w:ascii="Times New Roman" w:eastAsia="Times New Roman" w:hAnsi="Times New Roman" w:cs="Times New Roman"/>
-          <w:sz w:val="24"/>
-        </w:rPr>
-        <w:t>"</w:t>
+        <w:rPr>
+          <w:rFonts w:ascii="Times New Roman" w:eastAsia="Times New Roman" w:hAnsi="Times New Roman" w:cs="Times New Roman"/>
+          <w:sz w:val="24"/>
+        </w:rPr>
+      </w:pPr>
+      <w:r>
+        <w:rPr>
+          <w:rFonts w:ascii="Times New Roman" w:eastAsia="Times New Roman" w:hAnsi="Times New Roman" w:cs="Times New Roman"/>
+          <w:sz w:val="24"/>
+        </w:rPr>
+        <w:t xml:space="preserve"># Load the saved Logistic Regression model </w:t>
+      </w:r>
+    </w:p>
+    <w:p>
+      <w:pPr>
+        <w:spacing w:after="4" w:line="266" w:lineRule="auto"/>
+        <w:ind w:left="634" w:right="3927" w:hanging="10"/>
+        <w:jc w:val="both"/>
+      </w:pPr>
+      <w:r>
+        <w:rPr>
+          <w:rFonts w:ascii="Times New Roman" w:eastAsia="Times New Roman" w:hAnsi="Times New Roman" w:cs="Times New Roman"/>
+          <w:sz w:val="24"/>
+        </w:rPr>
+        <w:t>with open("</w:t>
       </w:r>
       <w:proofErr w:type="spellStart"/>
       <w:r>
@@ -17639,7 +17008,6 @@
         <w:t xml:space="preserve">    LR = </w:t>
       </w:r>
       <w:proofErr w:type="spellStart"/>
-      <w:proofErr w:type="gramStart"/>
       <w:r>
         <w:rPr>
           <w:rFonts w:ascii="Times New Roman" w:eastAsia="Times New Roman" w:hAnsi="Times New Roman" w:cs="Times New Roman"/>
@@ -17648,7 +17016,6 @@
         <w:t>pickle.load</w:t>
       </w:r>
       <w:proofErr w:type="spellEnd"/>
-      <w:proofErr w:type="gramEnd"/>
       <w:r>
         <w:rPr>
           <w:rFonts w:ascii="Times New Roman" w:eastAsia="Times New Roman" w:hAnsi="Times New Roman" w:cs="Times New Roman"/>
@@ -17691,29 +17058,31 @@
         <w:spacing w:after="4" w:line="266" w:lineRule="auto"/>
         <w:ind w:left="634" w:right="3303" w:hanging="10"/>
         <w:jc w:val="both"/>
-      </w:pPr>
-      <w:r>
-        <w:rPr>
-          <w:rFonts w:ascii="Times New Roman" w:eastAsia="Times New Roman" w:hAnsi="Times New Roman" w:cs="Times New Roman"/>
-          <w:sz w:val="24"/>
-        </w:rPr>
-        <w:t xml:space="preserve"># Load the saved Decision tree model with </w:t>
-      </w:r>
-      <w:proofErr w:type="gramStart"/>
-      <w:r>
-        <w:rPr>
-          <w:rFonts w:ascii="Times New Roman" w:eastAsia="Times New Roman" w:hAnsi="Times New Roman" w:cs="Times New Roman"/>
-          <w:sz w:val="24"/>
-        </w:rPr>
-        <w:t>open(</w:t>
-      </w:r>
-      <w:proofErr w:type="gramEnd"/>
-      <w:r>
-        <w:rPr>
-          <w:rFonts w:ascii="Times New Roman" w:eastAsia="Times New Roman" w:hAnsi="Times New Roman" w:cs="Times New Roman"/>
-          <w:sz w:val="24"/>
-        </w:rPr>
-        <w:t>"</w:t>
+        <w:rPr>
+          <w:rFonts w:ascii="Times New Roman" w:eastAsia="Times New Roman" w:hAnsi="Times New Roman" w:cs="Times New Roman"/>
+          <w:sz w:val="24"/>
+        </w:rPr>
+      </w:pPr>
+      <w:r>
+        <w:rPr>
+          <w:rFonts w:ascii="Times New Roman" w:eastAsia="Times New Roman" w:hAnsi="Times New Roman" w:cs="Times New Roman"/>
+          <w:sz w:val="24"/>
+        </w:rPr>
+        <w:t xml:space="preserve"># Load the saved Decision tree model </w:t>
+      </w:r>
+    </w:p>
+    <w:p>
+      <w:pPr>
+        <w:spacing w:after="4" w:line="266" w:lineRule="auto"/>
+        <w:ind w:left="634" w:right="3303" w:hanging="10"/>
+        <w:jc w:val="both"/>
+      </w:pPr>
+      <w:r>
+        <w:rPr>
+          <w:rFonts w:ascii="Times New Roman" w:eastAsia="Times New Roman" w:hAnsi="Times New Roman" w:cs="Times New Roman"/>
+          <w:sz w:val="24"/>
+        </w:rPr>
+        <w:t>with open("</w:t>
       </w:r>
       <w:proofErr w:type="spellStart"/>
       <w:r>
@@ -17778,7 +17147,6 @@
         <w:t xml:space="preserve">    DT = </w:t>
       </w:r>
       <w:proofErr w:type="spellStart"/>
-      <w:proofErr w:type="gramStart"/>
       <w:r>
         <w:rPr>
           <w:rFonts w:ascii="Times New Roman" w:eastAsia="Times New Roman" w:hAnsi="Times New Roman" w:cs="Times New Roman"/>
@@ -17787,7 +17155,6 @@
         <w:t>pickle.load</w:t>
       </w:r>
       <w:proofErr w:type="spellEnd"/>
-      <w:proofErr w:type="gramEnd"/>
       <w:r>
         <w:rPr>
           <w:rFonts w:ascii="Times New Roman" w:eastAsia="Times New Roman" w:hAnsi="Times New Roman" w:cs="Times New Roman"/>
@@ -17830,29 +17197,31 @@
         <w:spacing w:after="4" w:line="266" w:lineRule="auto"/>
         <w:ind w:left="634" w:right="3046" w:hanging="10"/>
         <w:jc w:val="both"/>
-      </w:pPr>
-      <w:r>
-        <w:rPr>
-          <w:rFonts w:ascii="Times New Roman" w:eastAsia="Times New Roman" w:hAnsi="Times New Roman" w:cs="Times New Roman"/>
-          <w:sz w:val="24"/>
-        </w:rPr>
-        <w:t xml:space="preserve"># Load the saved Gradient booster model with </w:t>
-      </w:r>
-      <w:proofErr w:type="gramStart"/>
-      <w:r>
-        <w:rPr>
-          <w:rFonts w:ascii="Times New Roman" w:eastAsia="Times New Roman" w:hAnsi="Times New Roman" w:cs="Times New Roman"/>
-          <w:sz w:val="24"/>
-        </w:rPr>
-        <w:t>open(</w:t>
-      </w:r>
-      <w:proofErr w:type="gramEnd"/>
-      <w:r>
-        <w:rPr>
-          <w:rFonts w:ascii="Times New Roman" w:eastAsia="Times New Roman" w:hAnsi="Times New Roman" w:cs="Times New Roman"/>
-          <w:sz w:val="24"/>
-        </w:rPr>
-        <w:t>"</w:t>
+        <w:rPr>
+          <w:rFonts w:ascii="Times New Roman" w:eastAsia="Times New Roman" w:hAnsi="Times New Roman" w:cs="Times New Roman"/>
+          <w:sz w:val="24"/>
+        </w:rPr>
+      </w:pPr>
+      <w:r>
+        <w:rPr>
+          <w:rFonts w:ascii="Times New Roman" w:eastAsia="Times New Roman" w:hAnsi="Times New Roman" w:cs="Times New Roman"/>
+          <w:sz w:val="24"/>
+        </w:rPr>
+        <w:t xml:space="preserve"># Load the saved Gradient booster model </w:t>
+      </w:r>
+    </w:p>
+    <w:p>
+      <w:pPr>
+        <w:spacing w:after="4" w:line="266" w:lineRule="auto"/>
+        <w:ind w:left="634" w:right="3046" w:hanging="10"/>
+        <w:jc w:val="both"/>
+      </w:pPr>
+      <w:r>
+        <w:rPr>
+          <w:rFonts w:ascii="Times New Roman" w:eastAsia="Times New Roman" w:hAnsi="Times New Roman" w:cs="Times New Roman"/>
+          <w:sz w:val="24"/>
+        </w:rPr>
+        <w:t>with open("</w:t>
       </w:r>
       <w:proofErr w:type="spellStart"/>
       <w:r>
@@ -17917,7 +17286,6 @@
         <w:t xml:space="preserve">    GB = </w:t>
       </w:r>
       <w:proofErr w:type="spellStart"/>
-      <w:proofErr w:type="gramStart"/>
       <w:r>
         <w:rPr>
           <w:rFonts w:ascii="Times New Roman" w:eastAsia="Times New Roman" w:hAnsi="Times New Roman" w:cs="Times New Roman"/>
@@ -17926,7 +17294,6 @@
         <w:t>pickle.load</w:t>
       </w:r>
       <w:proofErr w:type="spellEnd"/>
-      <w:proofErr w:type="gramEnd"/>
       <w:r>
         <w:rPr>
           <w:rFonts w:ascii="Times New Roman" w:eastAsia="Times New Roman" w:hAnsi="Times New Roman" w:cs="Times New Roman"/>
@@ -17969,29 +17336,31 @@
         <w:spacing w:after="4" w:line="266" w:lineRule="auto"/>
         <w:ind w:left="634" w:right="3220" w:hanging="10"/>
         <w:jc w:val="both"/>
-      </w:pPr>
-      <w:r>
-        <w:rPr>
-          <w:rFonts w:ascii="Times New Roman" w:eastAsia="Times New Roman" w:hAnsi="Times New Roman" w:cs="Times New Roman"/>
-          <w:sz w:val="24"/>
-        </w:rPr>
-        <w:t xml:space="preserve"># Load the saved Random forest model with </w:t>
-      </w:r>
-      <w:proofErr w:type="gramStart"/>
-      <w:r>
-        <w:rPr>
-          <w:rFonts w:ascii="Times New Roman" w:eastAsia="Times New Roman" w:hAnsi="Times New Roman" w:cs="Times New Roman"/>
-          <w:sz w:val="24"/>
-        </w:rPr>
-        <w:t>open(</w:t>
-      </w:r>
-      <w:proofErr w:type="gramEnd"/>
-      <w:r>
-        <w:rPr>
-          <w:rFonts w:ascii="Times New Roman" w:eastAsia="Times New Roman" w:hAnsi="Times New Roman" w:cs="Times New Roman"/>
-          <w:sz w:val="24"/>
-        </w:rPr>
-        <w:t>"</w:t>
+        <w:rPr>
+          <w:rFonts w:ascii="Times New Roman" w:eastAsia="Times New Roman" w:hAnsi="Times New Roman" w:cs="Times New Roman"/>
+          <w:sz w:val="24"/>
+        </w:rPr>
+      </w:pPr>
+      <w:r>
+        <w:rPr>
+          <w:rFonts w:ascii="Times New Roman" w:eastAsia="Times New Roman" w:hAnsi="Times New Roman" w:cs="Times New Roman"/>
+          <w:sz w:val="24"/>
+        </w:rPr>
+        <w:t xml:space="preserve"># Load the saved Random forest model </w:t>
+      </w:r>
+    </w:p>
+    <w:p>
+      <w:pPr>
+        <w:spacing w:after="4" w:line="266" w:lineRule="auto"/>
+        <w:ind w:left="634" w:right="3220" w:hanging="10"/>
+        <w:jc w:val="both"/>
+      </w:pPr>
+      <w:r>
+        <w:rPr>
+          <w:rFonts w:ascii="Times New Roman" w:eastAsia="Times New Roman" w:hAnsi="Times New Roman" w:cs="Times New Roman"/>
+          <w:sz w:val="24"/>
+        </w:rPr>
+        <w:t>with open("</w:t>
       </w:r>
       <w:proofErr w:type="spellStart"/>
       <w:r>
@@ -18056,7 +17425,6 @@
         <w:t xml:space="preserve">    RF = </w:t>
       </w:r>
       <w:proofErr w:type="spellStart"/>
-      <w:proofErr w:type="gramStart"/>
       <w:r>
         <w:rPr>
           <w:rFonts w:ascii="Times New Roman" w:eastAsia="Times New Roman" w:hAnsi="Times New Roman" w:cs="Times New Roman"/>
@@ -18065,7 +17433,6 @@
         <w:t>pickle.load</w:t>
       </w:r>
       <w:proofErr w:type="spellEnd"/>
-      <w:proofErr w:type="gramEnd"/>
       <w:r>
         <w:rPr>
           <w:rFonts w:ascii="Times New Roman" w:eastAsia="Times New Roman" w:hAnsi="Times New Roman" w:cs="Times New Roman"/>
@@ -18121,29 +17488,31 @@
         <w:spacing w:after="4" w:line="266" w:lineRule="auto"/>
         <w:ind w:left="634" w:right="3503" w:hanging="10"/>
         <w:jc w:val="both"/>
-      </w:pPr>
-      <w:r>
-        <w:rPr>
-          <w:rFonts w:ascii="Times New Roman" w:eastAsia="Times New Roman" w:hAnsi="Times New Roman" w:cs="Times New Roman"/>
-          <w:sz w:val="24"/>
-        </w:rPr>
-        <w:t xml:space="preserve"># Load the saved TF-IDF vectorizer with </w:t>
-      </w:r>
-      <w:proofErr w:type="gramStart"/>
-      <w:r>
-        <w:rPr>
-          <w:rFonts w:ascii="Times New Roman" w:eastAsia="Times New Roman" w:hAnsi="Times New Roman" w:cs="Times New Roman"/>
-          <w:sz w:val="24"/>
-        </w:rPr>
-        <w:t>open(</w:t>
-      </w:r>
-      <w:proofErr w:type="gramEnd"/>
-      <w:r>
-        <w:rPr>
-          <w:rFonts w:ascii="Times New Roman" w:eastAsia="Times New Roman" w:hAnsi="Times New Roman" w:cs="Times New Roman"/>
-          <w:sz w:val="24"/>
-        </w:rPr>
-        <w:t>"</w:t>
+        <w:rPr>
+          <w:rFonts w:ascii="Times New Roman" w:eastAsia="Times New Roman" w:hAnsi="Times New Roman" w:cs="Times New Roman"/>
+          <w:sz w:val="24"/>
+        </w:rPr>
+      </w:pPr>
+      <w:r>
+        <w:rPr>
+          <w:rFonts w:ascii="Times New Roman" w:eastAsia="Times New Roman" w:hAnsi="Times New Roman" w:cs="Times New Roman"/>
+          <w:sz w:val="24"/>
+        </w:rPr>
+        <w:t xml:space="preserve"># Load the saved TF-IDF vectorizer </w:t>
+      </w:r>
+    </w:p>
+    <w:p>
+      <w:pPr>
+        <w:spacing w:after="4" w:line="266" w:lineRule="auto"/>
+        <w:ind w:left="634" w:right="3503" w:hanging="10"/>
+        <w:jc w:val="both"/>
+      </w:pPr>
+      <w:r>
+        <w:rPr>
+          <w:rFonts w:ascii="Times New Roman" w:eastAsia="Times New Roman" w:hAnsi="Times New Roman" w:cs="Times New Roman"/>
+          <w:sz w:val="24"/>
+        </w:rPr>
+        <w:t>with open("</w:t>
       </w:r>
       <w:proofErr w:type="spellStart"/>
       <w:r>
@@ -18224,7 +17593,6 @@
         <w:t xml:space="preserve"> = </w:t>
       </w:r>
       <w:proofErr w:type="spellStart"/>
-      <w:proofErr w:type="gramStart"/>
       <w:r>
         <w:rPr>
           <w:rFonts w:ascii="Times New Roman" w:eastAsia="Times New Roman" w:hAnsi="Times New Roman" w:cs="Times New Roman"/>
@@ -18233,7 +17601,6 @@
         <w:t>pickle.load</w:t>
       </w:r>
       <w:proofErr w:type="spellEnd"/>
-      <w:proofErr w:type="gramEnd"/>
       <w:r>
         <w:rPr>
           <w:rFonts w:ascii="Times New Roman" w:eastAsia="Times New Roman" w:hAnsi="Times New Roman" w:cs="Times New Roman"/>
@@ -18290,21 +17657,12 @@
         <w:ind w:left="634" w:right="558" w:hanging="10"/>
         <w:jc w:val="both"/>
       </w:pPr>
-      <w:proofErr w:type="gramStart"/>
-      <w:r>
-        <w:rPr>
-          <w:rFonts w:ascii="Times New Roman" w:eastAsia="Times New Roman" w:hAnsi="Times New Roman" w:cs="Times New Roman"/>
-          <w:sz w:val="24"/>
-        </w:rPr>
-        <w:t>print(</w:t>
-      </w:r>
-      <w:proofErr w:type="gramEnd"/>
-      <w:r>
-        <w:rPr>
-          <w:rFonts w:ascii="Times New Roman" w:eastAsia="Times New Roman" w:hAnsi="Times New Roman" w:cs="Times New Roman"/>
-          <w:sz w:val="24"/>
-        </w:rPr>
-        <w:t xml:space="preserve">"Model and vectorizer loaded successfully!") </w:t>
+      <w:r>
+        <w:rPr>
+          <w:rFonts w:ascii="Times New Roman" w:eastAsia="Times New Roman" w:hAnsi="Times New Roman" w:cs="Times New Roman"/>
+          <w:sz w:val="24"/>
+        </w:rPr>
+        <w:t xml:space="preserve">print("Model and vectorizer loaded successfully!") </w:t>
       </w:r>
     </w:p>
     <w:p>
@@ -18377,7 +17735,6 @@
         <w:t xml:space="preserve">    text = </w:t>
       </w:r>
       <w:proofErr w:type="spellStart"/>
-      <w:proofErr w:type="gramStart"/>
       <w:r>
         <w:rPr>
           <w:rFonts w:ascii="Times New Roman" w:eastAsia="Times New Roman" w:hAnsi="Times New Roman" w:cs="Times New Roman"/>
@@ -18386,7 +17743,6 @@
         <w:t>text.lower</w:t>
       </w:r>
       <w:proofErr w:type="spellEnd"/>
-      <w:proofErr w:type="gramEnd"/>
       <w:r>
         <w:rPr>
           <w:rFonts w:ascii="Times New Roman" w:eastAsia="Times New Roman" w:hAnsi="Times New Roman" w:cs="Times New Roman"/>
@@ -18451,7 +17807,7 @@
                           <pic:cNvPicPr/>
                         </pic:nvPicPr>
                         <pic:blipFill>
-                          <a:blip r:embed="rId44"/>
+                          <a:blip r:embed="rId45"/>
                           <a:stretch>
                             <a:fillRect/>
                           </a:stretch>
@@ -18472,7 +17828,7 @@
                           <pic:cNvPicPr/>
                         </pic:nvPicPr>
                         <pic:blipFill>
-                          <a:blip r:embed="rId44"/>
+                          <a:blip r:embed="rId45"/>
                           <a:stretch>
                             <a:fillRect/>
                           </a:stretch>
@@ -18497,10 +17853,10 @@
             <w:pict>
               <v:group id="Group 33347" style="width:42.39pt;height:13.32pt;position:absolute;z-index:140;mso-position-horizontal-relative:text;mso-position-horizontal:absolute;margin-left:115.796pt;mso-position-vertical-relative:text;margin-top:-0.108032pt;" coordsize="5383,1691">
                 <v:shape id="Picture 3897" style="position:absolute;width:2377;height:1691;left:0;top:0;" filled="f">
-                  <v:imagedata r:id="rId45"/>
+                  <v:imagedata r:id="rId46"/>
                 </v:shape>
                 <v:shape id="Picture 3900" style="position:absolute;width:2377;height:1691;left:3006;top:0;" filled="f">
-                  <v:imagedata r:id="rId45"/>
+                  <v:imagedata r:id="rId46"/>
                 </v:shape>
               </v:group>
             </w:pict>
@@ -18515,7 +17871,6 @@
         <w:t xml:space="preserve">    text = </w:t>
       </w:r>
       <w:proofErr w:type="spellStart"/>
-      <w:proofErr w:type="gramStart"/>
       <w:r>
         <w:rPr>
           <w:rFonts w:ascii="Times New Roman" w:eastAsia="Times New Roman" w:hAnsi="Times New Roman" w:cs="Times New Roman"/>
@@ -18529,15 +17884,7 @@
           <w:rFonts w:ascii="Times New Roman" w:eastAsia="Times New Roman" w:hAnsi="Times New Roman" w:cs="Times New Roman"/>
           <w:sz w:val="24"/>
         </w:rPr>
-        <w:t>(</w:t>
-      </w:r>
-      <w:proofErr w:type="gramEnd"/>
-      <w:r>
-        <w:rPr>
-          <w:rFonts w:ascii="Times New Roman" w:eastAsia="Times New Roman" w:hAnsi="Times New Roman" w:cs="Times New Roman"/>
-          <w:sz w:val="24"/>
-        </w:rPr>
-        <w:t>r"</w:t>
+        <w:t>(r"</w:t>
       </w:r>
       <w:r>
         <w:rPr>
@@ -18553,23 +17900,7 @@
           <w:sz w:val="24"/>
         </w:rPr>
         <w:tab/>
-        <w:t xml:space="preserve">", "", </w:t>
-      </w:r>
-      <w:proofErr w:type="gramStart"/>
-      <w:r>
-        <w:rPr>
-          <w:rFonts w:ascii="Times New Roman" w:eastAsia="Times New Roman" w:hAnsi="Times New Roman" w:cs="Times New Roman"/>
-          <w:sz w:val="24"/>
-        </w:rPr>
-        <w:t>text)  #</w:t>
-      </w:r>
-      <w:proofErr w:type="gramEnd"/>
-      <w:r>
-        <w:rPr>
-          <w:rFonts w:ascii="Times New Roman" w:eastAsia="Times New Roman" w:hAnsi="Times New Roman" w:cs="Times New Roman"/>
-          <w:sz w:val="24"/>
-        </w:rPr>
-        <w:t xml:space="preserve"> Remove text inside square brackets     text = </w:t>
+        <w:t xml:space="preserve">", "", text)  # Remove text inside square brackets     text = </w:t>
       </w:r>
       <w:proofErr w:type="spellStart"/>
       <w:r>
@@ -18666,7 +17997,6 @@
         <w:t xml:space="preserve">(r"[%s]" % </w:t>
       </w:r>
       <w:proofErr w:type="spellStart"/>
-      <w:proofErr w:type="gramStart"/>
       <w:r>
         <w:rPr>
           <w:rFonts w:ascii="Times New Roman" w:eastAsia="Times New Roman" w:hAnsi="Times New Roman" w:cs="Times New Roman"/>
@@ -18675,7 +18005,6 @@
         <w:t>re.escape</w:t>
       </w:r>
       <w:proofErr w:type="spellEnd"/>
-      <w:proofErr w:type="gramEnd"/>
       <w:r>
         <w:rPr>
           <w:rFonts w:ascii="Times New Roman" w:eastAsia="Times New Roman" w:hAnsi="Times New Roman" w:cs="Times New Roman"/>
@@ -18711,10 +18040,10 @@
           <w:rFonts w:ascii="Times New Roman" w:eastAsia="Times New Roman" w:hAnsi="Times New Roman" w:cs="Times New Roman"/>
           <w:sz w:val="24"/>
         </w:rPr>
+        <w:lastRenderedPageBreak/>
         <w:t xml:space="preserve">    text = </w:t>
       </w:r>
       <w:proofErr w:type="spellStart"/>
-      <w:proofErr w:type="gramStart"/>
       <w:r>
         <w:rPr>
           <w:rFonts w:ascii="Times New Roman" w:eastAsia="Times New Roman" w:hAnsi="Times New Roman" w:cs="Times New Roman"/>
@@ -18728,15 +18057,7 @@
           <w:rFonts w:ascii="Times New Roman" w:eastAsia="Times New Roman" w:hAnsi="Times New Roman" w:cs="Times New Roman"/>
           <w:sz w:val="24"/>
         </w:rPr>
-        <w:t>(</w:t>
-      </w:r>
-      <w:proofErr w:type="gramEnd"/>
-      <w:r>
-        <w:rPr>
-          <w:rFonts w:ascii="Times New Roman" w:eastAsia="Times New Roman" w:hAnsi="Times New Roman" w:cs="Times New Roman"/>
-          <w:sz w:val="24"/>
-        </w:rPr>
-        <w:t xml:space="preserve">r'\n', "", text)  # Remove newlines </w:t>
+        <w:t xml:space="preserve">(r'\n', "", text)  # Remove newlines </w:t>
       </w:r>
     </w:p>
     <w:p>
@@ -18750,11 +18071,9 @@
           <w:rFonts w:ascii="Times New Roman" w:eastAsia="Times New Roman" w:hAnsi="Times New Roman" w:cs="Times New Roman"/>
           <w:sz w:val="24"/>
         </w:rPr>
-        <w:lastRenderedPageBreak/>
         <w:t xml:space="preserve">    text = </w:t>
       </w:r>
       <w:proofErr w:type="spellStart"/>
-      <w:proofErr w:type="gramStart"/>
       <w:r>
         <w:rPr>
           <w:rFonts w:ascii="Times New Roman" w:eastAsia="Times New Roman" w:hAnsi="Times New Roman" w:cs="Times New Roman"/>
@@ -18768,15 +18087,7 @@
           <w:rFonts w:ascii="Times New Roman" w:eastAsia="Times New Roman" w:hAnsi="Times New Roman" w:cs="Times New Roman"/>
           <w:sz w:val="24"/>
         </w:rPr>
-        <w:t>(</w:t>
-      </w:r>
-      <w:proofErr w:type="gramEnd"/>
-      <w:r>
-        <w:rPr>
-          <w:rFonts w:ascii="Times New Roman" w:eastAsia="Times New Roman" w:hAnsi="Times New Roman" w:cs="Times New Roman"/>
-          <w:sz w:val="24"/>
-        </w:rPr>
-        <w:t xml:space="preserve">r'\w*\d\w*', "", text)  # Remove words containing numbers     return text </w:t>
+        <w:t xml:space="preserve">(r'\w*\d\w*', "", text)  # Remove words containing numbers     return text </w:t>
       </w:r>
     </w:p>
     <w:p>
@@ -18948,23 +18259,7 @@
           <w:rFonts w:ascii="Times New Roman" w:eastAsia="Times New Roman" w:hAnsi="Times New Roman" w:cs="Times New Roman"/>
           <w:sz w:val="24"/>
         </w:rPr>
-        <w:t xml:space="preserve"> = {"text</w:t>
-      </w:r>
-      <w:proofErr w:type="gramStart"/>
-      <w:r>
-        <w:rPr>
-          <w:rFonts w:ascii="Times New Roman" w:eastAsia="Times New Roman" w:hAnsi="Times New Roman" w:cs="Times New Roman"/>
-          <w:sz w:val="24"/>
-        </w:rPr>
-        <w:t>":[</w:t>
-      </w:r>
-      <w:proofErr w:type="gramEnd"/>
-      <w:r>
-        <w:rPr>
-          <w:rFonts w:ascii="Times New Roman" w:eastAsia="Times New Roman" w:hAnsi="Times New Roman" w:cs="Times New Roman"/>
-          <w:sz w:val="24"/>
-        </w:rPr>
-        <w:t xml:space="preserve">news]}     </w:t>
+        <w:t xml:space="preserve"> = {"text":[news]}     </w:t>
       </w:r>
       <w:proofErr w:type="spellStart"/>
       <w:r>
@@ -19058,23 +18353,7 @@
           <w:rFonts w:ascii="Times New Roman" w:eastAsia="Times New Roman" w:hAnsi="Times New Roman" w:cs="Times New Roman"/>
           <w:sz w:val="24"/>
         </w:rPr>
-        <w:t>["text"</w:t>
-      </w:r>
-      <w:proofErr w:type="gramStart"/>
-      <w:r>
-        <w:rPr>
-          <w:rFonts w:ascii="Times New Roman" w:eastAsia="Times New Roman" w:hAnsi="Times New Roman" w:cs="Times New Roman"/>
-          <w:sz w:val="24"/>
-        </w:rPr>
-        <w:t>].apply</w:t>
-      </w:r>
-      <w:proofErr w:type="gramEnd"/>
-      <w:r>
-        <w:rPr>
-          <w:rFonts w:ascii="Times New Roman" w:eastAsia="Times New Roman" w:hAnsi="Times New Roman" w:cs="Times New Roman"/>
-          <w:sz w:val="24"/>
-        </w:rPr>
-        <w:t>(</w:t>
+        <w:t>["text"].apply(</w:t>
       </w:r>
       <w:proofErr w:type="spellStart"/>
       <w:r>
@@ -19159,18 +18438,9 @@
           <w:rFonts w:ascii="Times New Roman" w:eastAsia="Times New Roman" w:hAnsi="Times New Roman" w:cs="Times New Roman"/>
           <w:sz w:val="24"/>
         </w:rPr>
-        <w:t>loaded_</w:t>
-      </w:r>
-      <w:proofErr w:type="gramStart"/>
-      <w:r>
-        <w:rPr>
-          <w:rFonts w:ascii="Times New Roman" w:eastAsia="Times New Roman" w:hAnsi="Times New Roman" w:cs="Times New Roman"/>
-          <w:sz w:val="24"/>
-        </w:rPr>
-        <w:t>vectorizer.transform</w:t>
+        <w:t>loaded_vectorizer.transform</w:t>
       </w:r>
       <w:proofErr w:type="spellEnd"/>
-      <w:proofErr w:type="gramEnd"/>
       <w:r>
         <w:rPr>
           <w:rFonts w:ascii="Times New Roman" w:eastAsia="Times New Roman" w:hAnsi="Times New Roman" w:cs="Times New Roman"/>
@@ -19369,7 +18639,6 @@
         <w:t xml:space="preserve"> = </w:t>
       </w:r>
       <w:proofErr w:type="spellStart"/>
-      <w:proofErr w:type="gramStart"/>
       <w:r>
         <w:rPr>
           <w:rFonts w:ascii="Times New Roman" w:eastAsia="Times New Roman" w:hAnsi="Times New Roman" w:cs="Times New Roman"/>
@@ -19378,7 +18647,6 @@
         <w:t>RF.predict</w:t>
       </w:r>
       <w:proofErr w:type="spellEnd"/>
-      <w:proofErr w:type="gramEnd"/>
       <w:r>
         <w:rPr>
           <w:rFonts w:ascii="Times New Roman" w:eastAsia="Times New Roman" w:hAnsi="Times New Roman" w:cs="Times New Roman"/>
@@ -19576,6 +18844,102 @@
     </w:p>
     <w:p>
       <w:pPr>
+        <w:spacing w:after="0"/>
+        <w:ind w:left="624"/>
+      </w:pPr>
+      <w:r>
+        <w:rPr>
+          <w:rFonts w:ascii="Times New Roman" w:eastAsia="Times New Roman" w:hAnsi="Times New Roman" w:cs="Times New Roman"/>
+          <w:b/>
+          <w:sz w:val="28"/>
+        </w:rPr>
+        <w:t xml:space="preserve">     </w:t>
+      </w:r>
+    </w:p>
+    <w:p>
+      <w:pPr>
+        <w:spacing w:after="0"/>
+        <w:ind w:left="624"/>
+      </w:pPr>
+      <w:r>
+        <w:rPr>
+          <w:rFonts w:ascii="Times New Roman" w:eastAsia="Times New Roman" w:hAnsi="Times New Roman" w:cs="Times New Roman"/>
+          <w:b/>
+          <w:sz w:val="28"/>
+        </w:rPr>
+        <w:t xml:space="preserve">     </w:t>
+      </w:r>
+    </w:p>
+    <w:p>
+      <w:pPr>
+        <w:spacing w:after="0"/>
+        <w:ind w:left="624"/>
+      </w:pPr>
+      <w:r>
+        <w:rPr>
+          <w:rFonts w:ascii="Times New Roman" w:eastAsia="Times New Roman" w:hAnsi="Times New Roman" w:cs="Times New Roman"/>
+          <w:b/>
+          <w:sz w:val="28"/>
+        </w:rPr>
+        <w:t xml:space="preserve">     </w:t>
+      </w:r>
+    </w:p>
+    <w:p>
+      <w:pPr>
+        <w:spacing w:after="0"/>
+        <w:ind w:left="624"/>
+      </w:pPr>
+      <w:r>
+        <w:rPr>
+          <w:rFonts w:ascii="Times New Roman" w:eastAsia="Times New Roman" w:hAnsi="Times New Roman" w:cs="Times New Roman"/>
+          <w:b/>
+          <w:sz w:val="28"/>
+        </w:rPr>
+        <w:t xml:space="preserve">     </w:t>
+      </w:r>
+    </w:p>
+    <w:p>
+      <w:pPr>
+        <w:spacing w:after="0"/>
+        <w:ind w:left="10" w:hanging="10"/>
+      </w:pPr>
+      <w:r>
+        <w:rPr>
+          <w:rFonts w:ascii="Times New Roman" w:eastAsia="Times New Roman" w:hAnsi="Times New Roman" w:cs="Times New Roman"/>
+          <w:b/>
+          <w:sz w:val="28"/>
+        </w:rPr>
+        <w:t xml:space="preserve">APP.PY </w:t>
+      </w:r>
+    </w:p>
+    <w:p>
+      <w:pPr>
+        <w:spacing w:after="0"/>
+        <w:ind w:left="624"/>
+      </w:pPr>
+      <w:r>
+        <w:rPr>
+          <w:rFonts w:ascii="Times New Roman" w:eastAsia="Times New Roman" w:hAnsi="Times New Roman" w:cs="Times New Roman"/>
+          <w:sz w:val="28"/>
+        </w:rPr>
+        <w:t xml:space="preserve"> </w:t>
+      </w:r>
+    </w:p>
+    <w:p>
+      <w:pPr>
+        <w:spacing w:after="0"/>
+        <w:ind w:left="624"/>
+      </w:pPr>
+      <w:r>
+        <w:rPr>
+          <w:rFonts w:ascii="Times New Roman" w:eastAsia="Times New Roman" w:hAnsi="Times New Roman" w:cs="Times New Roman"/>
+          <w:sz w:val="28"/>
+        </w:rPr>
+        <w:t xml:space="preserve"> </w:t>
+      </w:r>
+    </w:p>
+    <w:p>
+      <w:pPr>
         <w:spacing w:after="4" w:line="266" w:lineRule="auto"/>
         <w:ind w:left="634" w:right="558" w:hanging="10"/>
         <w:jc w:val="both"/>
@@ -19585,147 +18949,21 @@
           <w:rFonts w:ascii="Times New Roman" w:eastAsia="Times New Roman" w:hAnsi="Times New Roman" w:cs="Times New Roman"/>
           <w:sz w:val="24"/>
         </w:rPr>
-        <w:t xml:space="preserve">#news = </w:t>
-      </w:r>
-      <w:proofErr w:type="gramStart"/>
-      <w:r>
-        <w:rPr>
-          <w:rFonts w:ascii="Times New Roman" w:eastAsia="Times New Roman" w:hAnsi="Times New Roman" w:cs="Times New Roman"/>
-          <w:sz w:val="24"/>
-        </w:rPr>
-        <w:t>str(</w:t>
-      </w:r>
-      <w:proofErr w:type="gramEnd"/>
-      <w:r>
-        <w:rPr>
-          <w:rFonts w:ascii="Times New Roman" w:eastAsia="Times New Roman" w:hAnsi="Times New Roman" w:cs="Times New Roman"/>
-          <w:sz w:val="24"/>
-        </w:rPr>
-        <w:t xml:space="preserve">input("Enter the news : ")) </w:t>
-      </w:r>
-    </w:p>
-    <w:p>
-      <w:pPr>
-        <w:spacing w:after="29" w:line="266" w:lineRule="auto"/>
-        <w:ind w:left="634" w:right="558" w:hanging="10"/>
-        <w:jc w:val="both"/>
-      </w:pPr>
-      <w:r>
-        <w:rPr>
-          <w:rFonts w:ascii="Times New Roman" w:eastAsia="Times New Roman" w:hAnsi="Times New Roman" w:cs="Times New Roman"/>
-          <w:sz w:val="24"/>
-        </w:rPr>
-        <w:t>#</w:t>
-      </w:r>
-      <w:proofErr w:type="gramStart"/>
-      <w:r>
-        <w:rPr>
-          <w:rFonts w:ascii="Times New Roman" w:eastAsia="Times New Roman" w:hAnsi="Times New Roman" w:cs="Times New Roman"/>
-          <w:sz w:val="24"/>
-        </w:rPr>
-        <w:t>manual</w:t>
-      </w:r>
-      <w:proofErr w:type="gramEnd"/>
-      <w:r>
-        <w:rPr>
-          <w:rFonts w:ascii="Times New Roman" w:eastAsia="Times New Roman" w:hAnsi="Times New Roman" w:cs="Times New Roman"/>
-          <w:sz w:val="24"/>
-        </w:rPr>
-        <w:t xml:space="preserve">_testing(news) </w:t>
-      </w:r>
-    </w:p>
-    <w:p>
-      <w:pPr>
-        <w:spacing w:after="0"/>
-        <w:ind w:left="624"/>
-      </w:pPr>
-      <w:r>
-        <w:rPr>
-          <w:rFonts w:ascii="Times New Roman" w:eastAsia="Times New Roman" w:hAnsi="Times New Roman" w:cs="Times New Roman"/>
-          <w:b/>
-          <w:sz w:val="28"/>
-        </w:rPr>
-        <w:t xml:space="preserve">     </w:t>
-      </w:r>
-    </w:p>
-    <w:p>
-      <w:pPr>
-        <w:spacing w:after="0"/>
-        <w:ind w:left="624"/>
-      </w:pPr>
-      <w:r>
-        <w:rPr>
-          <w:rFonts w:ascii="Times New Roman" w:eastAsia="Times New Roman" w:hAnsi="Times New Roman" w:cs="Times New Roman"/>
-          <w:b/>
-          <w:sz w:val="28"/>
-        </w:rPr>
-        <w:t xml:space="preserve">     </w:t>
-      </w:r>
-    </w:p>
-    <w:p>
-      <w:pPr>
-        <w:spacing w:after="0"/>
-        <w:ind w:left="624"/>
-      </w:pPr>
-      <w:r>
-        <w:rPr>
-          <w:rFonts w:ascii="Times New Roman" w:eastAsia="Times New Roman" w:hAnsi="Times New Roman" w:cs="Times New Roman"/>
-          <w:b/>
-          <w:sz w:val="28"/>
-        </w:rPr>
-        <w:t xml:space="preserve">     </w:t>
-      </w:r>
-    </w:p>
-    <w:p>
-      <w:pPr>
-        <w:spacing w:after="0"/>
-        <w:ind w:left="624"/>
-      </w:pPr>
-      <w:r>
-        <w:rPr>
-          <w:rFonts w:ascii="Times New Roman" w:eastAsia="Times New Roman" w:hAnsi="Times New Roman" w:cs="Times New Roman"/>
-          <w:b/>
-          <w:sz w:val="28"/>
-        </w:rPr>
-        <w:t xml:space="preserve">     </w:t>
-      </w:r>
-    </w:p>
-    <w:p>
-      <w:pPr>
-        <w:spacing w:after="0"/>
-        <w:ind w:left="10" w:hanging="10"/>
-      </w:pPr>
-      <w:r>
-        <w:rPr>
-          <w:rFonts w:ascii="Times New Roman" w:eastAsia="Times New Roman" w:hAnsi="Times New Roman" w:cs="Times New Roman"/>
-          <w:b/>
-          <w:sz w:val="28"/>
-        </w:rPr>
-        <w:t xml:space="preserve">APP.PY </w:t>
-      </w:r>
-    </w:p>
-    <w:p>
-      <w:pPr>
-        <w:spacing w:after="0"/>
-        <w:ind w:left="624"/>
-      </w:pPr>
-      <w:r>
-        <w:rPr>
-          <w:rFonts w:ascii="Times New Roman" w:eastAsia="Times New Roman" w:hAnsi="Times New Roman" w:cs="Times New Roman"/>
-          <w:sz w:val="28"/>
-        </w:rPr>
-        <w:t xml:space="preserve"> </w:t>
-      </w:r>
-    </w:p>
-    <w:p>
-      <w:pPr>
-        <w:spacing w:after="0"/>
-        <w:ind w:left="624"/>
-      </w:pPr>
-      <w:r>
-        <w:rPr>
-          <w:rFonts w:ascii="Times New Roman" w:eastAsia="Times New Roman" w:hAnsi="Times New Roman" w:cs="Times New Roman"/>
-          <w:sz w:val="28"/>
+        <w:t xml:space="preserve">from main import </w:t>
+      </w:r>
+      <w:proofErr w:type="spellStart"/>
+      <w:r>
+        <w:rPr>
+          <w:rFonts w:ascii="Times New Roman" w:eastAsia="Times New Roman" w:hAnsi="Times New Roman" w:cs="Times New Roman"/>
+          <w:sz w:val="24"/>
+        </w:rPr>
+        <w:t>manual_testing</w:t>
+      </w:r>
+      <w:proofErr w:type="spellEnd"/>
+      <w:r>
+        <w:rPr>
+          <w:rFonts w:ascii="Times New Roman" w:eastAsia="Times New Roman" w:hAnsi="Times New Roman" w:cs="Times New Roman"/>
+          <w:sz w:val="24"/>
         </w:rPr>
         <w:t xml:space="preserve"> </w:t>
       </w:r>
@@ -19741,7 +18979,7 @@
           <w:rFonts w:ascii="Times New Roman" w:eastAsia="Times New Roman" w:hAnsi="Times New Roman" w:cs="Times New Roman"/>
           <w:sz w:val="24"/>
         </w:rPr>
-        <w:t xml:space="preserve">from main import </w:t>
+        <w:t xml:space="preserve">from flask import Flask, </w:t>
       </w:r>
       <w:proofErr w:type="spellStart"/>
       <w:r>
@@ -19749,9 +18987,38 @@
           <w:rFonts w:ascii="Times New Roman" w:eastAsia="Times New Roman" w:hAnsi="Times New Roman" w:cs="Times New Roman"/>
           <w:sz w:val="24"/>
         </w:rPr>
-        <w:t>manual_testing</w:t>
+        <w:t>render_template</w:t>
       </w:r>
       <w:proofErr w:type="spellEnd"/>
+      <w:r>
+        <w:rPr>
+          <w:rFonts w:ascii="Times New Roman" w:eastAsia="Times New Roman" w:hAnsi="Times New Roman" w:cs="Times New Roman"/>
+          <w:sz w:val="24"/>
+        </w:rPr>
+        <w:t xml:space="preserve">, request, </w:t>
+      </w:r>
+      <w:proofErr w:type="spellStart"/>
+      <w:r>
+        <w:rPr>
+          <w:rFonts w:ascii="Times New Roman" w:eastAsia="Times New Roman" w:hAnsi="Times New Roman" w:cs="Times New Roman"/>
+          <w:sz w:val="24"/>
+        </w:rPr>
+        <w:t>jsonify</w:t>
+      </w:r>
+      <w:proofErr w:type="spellEnd"/>
+      <w:r>
+        <w:rPr>
+          <w:rFonts w:ascii="Times New Roman" w:eastAsia="Times New Roman" w:hAnsi="Times New Roman" w:cs="Times New Roman"/>
+          <w:sz w:val="24"/>
+        </w:rPr>
+        <w:t xml:space="preserve"> </w:t>
+      </w:r>
+    </w:p>
+    <w:p>
+      <w:pPr>
+        <w:spacing w:after="0"/>
+        <w:ind w:left="624"/>
+      </w:pPr>
       <w:r>
         <w:rPr>
           <w:rFonts w:ascii="Times New Roman" w:eastAsia="Times New Roman" w:hAnsi="Times New Roman" w:cs="Times New Roman"/>
@@ -19771,39 +19038,7 @@
           <w:rFonts w:ascii="Times New Roman" w:eastAsia="Times New Roman" w:hAnsi="Times New Roman" w:cs="Times New Roman"/>
           <w:sz w:val="24"/>
         </w:rPr>
-        <w:t xml:space="preserve">from flask import Flask, </w:t>
-      </w:r>
-      <w:proofErr w:type="spellStart"/>
-      <w:r>
-        <w:rPr>
-          <w:rFonts w:ascii="Times New Roman" w:eastAsia="Times New Roman" w:hAnsi="Times New Roman" w:cs="Times New Roman"/>
-          <w:sz w:val="24"/>
-        </w:rPr>
-        <w:t>render_template</w:t>
-      </w:r>
-      <w:proofErr w:type="spellEnd"/>
-      <w:r>
-        <w:rPr>
-          <w:rFonts w:ascii="Times New Roman" w:eastAsia="Times New Roman" w:hAnsi="Times New Roman" w:cs="Times New Roman"/>
-          <w:sz w:val="24"/>
-        </w:rPr>
-        <w:t xml:space="preserve">, request, </w:t>
-      </w:r>
-      <w:proofErr w:type="spellStart"/>
-      <w:r>
-        <w:rPr>
-          <w:rFonts w:ascii="Times New Roman" w:eastAsia="Times New Roman" w:hAnsi="Times New Roman" w:cs="Times New Roman"/>
-          <w:sz w:val="24"/>
-        </w:rPr>
-        <w:t>jsonify</w:t>
-      </w:r>
-      <w:proofErr w:type="spellEnd"/>
-      <w:r>
-        <w:rPr>
-          <w:rFonts w:ascii="Times New Roman" w:eastAsia="Times New Roman" w:hAnsi="Times New Roman" w:cs="Times New Roman"/>
-          <w:sz w:val="24"/>
-        </w:rPr>
-        <w:t xml:space="preserve"> </w:t>
+        <w:t xml:space="preserve">app = Flask(__name__) </w:t>
       </w:r>
     </w:p>
     <w:p>
@@ -19817,6 +19052,107 @@
           <w:sz w:val="24"/>
         </w:rPr>
         <w:t xml:space="preserve"> </w:t>
+      </w:r>
+    </w:p>
+    <w:p>
+      <w:pPr>
+        <w:spacing w:after="0" w:line="258" w:lineRule="auto"/>
+        <w:ind w:left="619" w:right="5243" w:hanging="10"/>
+      </w:pPr>
+      <w:r>
+        <w:rPr>
+          <w:rFonts w:ascii="Times New Roman" w:eastAsia="Times New Roman" w:hAnsi="Times New Roman" w:cs="Times New Roman"/>
+          <w:sz w:val="24"/>
+        </w:rPr>
+        <w:t xml:space="preserve">@app.route('/') def index():     return </w:t>
+      </w:r>
+      <w:proofErr w:type="spellStart"/>
+      <w:r>
+        <w:rPr>
+          <w:rFonts w:ascii="Times New Roman" w:eastAsia="Times New Roman" w:hAnsi="Times New Roman" w:cs="Times New Roman"/>
+          <w:sz w:val="24"/>
+        </w:rPr>
+        <w:t>render_template</w:t>
+      </w:r>
+      <w:proofErr w:type="spellEnd"/>
+      <w:r>
+        <w:rPr>
+          <w:rFonts w:ascii="Times New Roman" w:eastAsia="Times New Roman" w:hAnsi="Times New Roman" w:cs="Times New Roman"/>
+          <w:sz w:val="24"/>
+        </w:rPr>
+        <w:t xml:space="preserve">('index.html') @app.route('/process', methods=['POST']) def process():     data = </w:t>
+      </w:r>
+      <w:proofErr w:type="spellStart"/>
+      <w:r>
+        <w:rPr>
+          <w:rFonts w:ascii="Times New Roman" w:eastAsia="Times New Roman" w:hAnsi="Times New Roman" w:cs="Times New Roman"/>
+          <w:sz w:val="24"/>
+        </w:rPr>
+        <w:t>request.json.get</w:t>
+      </w:r>
+      <w:proofErr w:type="spellEnd"/>
+      <w:r>
+        <w:rPr>
+          <w:rFonts w:ascii="Times New Roman" w:eastAsia="Times New Roman" w:hAnsi="Times New Roman" w:cs="Times New Roman"/>
+          <w:sz w:val="24"/>
+        </w:rPr>
+        <w:t>('</w:t>
+      </w:r>
+      <w:proofErr w:type="spellStart"/>
+      <w:r>
+        <w:rPr>
+          <w:rFonts w:ascii="Times New Roman" w:eastAsia="Times New Roman" w:hAnsi="Times New Roman" w:cs="Times New Roman"/>
+          <w:sz w:val="24"/>
+        </w:rPr>
+        <w:t>user_input</w:t>
+      </w:r>
+      <w:proofErr w:type="spellEnd"/>
+      <w:r>
+        <w:rPr>
+          <w:rFonts w:ascii="Times New Roman" w:eastAsia="Times New Roman" w:hAnsi="Times New Roman" w:cs="Times New Roman"/>
+          <w:sz w:val="24"/>
+        </w:rPr>
+        <w:t xml:space="preserve">')  # </w:t>
+      </w:r>
+      <w:r>
+        <w:rPr>
+          <w:rFonts w:ascii="Times New Roman" w:eastAsia="Times New Roman" w:hAnsi="Times New Roman" w:cs="Times New Roman"/>
+          <w:sz w:val="24"/>
+        </w:rPr>
+        <w:lastRenderedPageBreak/>
+        <w:t xml:space="preserve">Get data sent from JavaScript     </w:t>
+      </w:r>
+      <w:proofErr w:type="spellStart"/>
+      <w:r>
+        <w:rPr>
+          <w:rFonts w:ascii="Times New Roman" w:eastAsia="Times New Roman" w:hAnsi="Times New Roman" w:cs="Times New Roman"/>
+          <w:sz w:val="24"/>
+        </w:rPr>
+        <w:t>response_text</w:t>
+      </w:r>
+      <w:proofErr w:type="spellEnd"/>
+      <w:r>
+        <w:rPr>
+          <w:rFonts w:ascii="Times New Roman" w:eastAsia="Times New Roman" w:hAnsi="Times New Roman" w:cs="Times New Roman"/>
+          <w:sz w:val="24"/>
+        </w:rPr>
+        <w:t xml:space="preserve"> = </w:t>
+      </w:r>
+      <w:proofErr w:type="spellStart"/>
+      <w:r>
+        <w:rPr>
+          <w:rFonts w:ascii="Times New Roman" w:eastAsia="Times New Roman" w:hAnsi="Times New Roman" w:cs="Times New Roman"/>
+          <w:sz w:val="24"/>
+        </w:rPr>
+        <w:t>manual_testing</w:t>
+      </w:r>
+      <w:proofErr w:type="spellEnd"/>
+      <w:r>
+        <w:rPr>
+          <w:rFonts w:ascii="Times New Roman" w:eastAsia="Times New Roman" w:hAnsi="Times New Roman" w:cs="Times New Roman"/>
+          <w:sz w:val="24"/>
+        </w:rPr>
+        <w:t xml:space="preserve">(data)  # Process the input </w:t>
       </w:r>
     </w:p>
     <w:p>
@@ -19830,7 +19166,39 @@
           <w:rFonts w:ascii="Times New Roman" w:eastAsia="Times New Roman" w:hAnsi="Times New Roman" w:cs="Times New Roman"/>
           <w:sz w:val="24"/>
         </w:rPr>
-        <w:t xml:space="preserve">app = Flask(__name__) </w:t>
+        <w:t xml:space="preserve">    return </w:t>
+      </w:r>
+      <w:proofErr w:type="spellStart"/>
+      <w:r>
+        <w:rPr>
+          <w:rFonts w:ascii="Times New Roman" w:eastAsia="Times New Roman" w:hAnsi="Times New Roman" w:cs="Times New Roman"/>
+          <w:sz w:val="24"/>
+        </w:rPr>
+        <w:t>jsonify</w:t>
+      </w:r>
+      <w:proofErr w:type="spellEnd"/>
+      <w:r>
+        <w:rPr>
+          <w:rFonts w:ascii="Times New Roman" w:eastAsia="Times New Roman" w:hAnsi="Times New Roman" w:cs="Times New Roman"/>
+          <w:sz w:val="24"/>
+        </w:rPr>
+        <w:t>(response=</w:t>
+      </w:r>
+      <w:proofErr w:type="spellStart"/>
+      <w:r>
+        <w:rPr>
+          <w:rFonts w:ascii="Times New Roman" w:eastAsia="Times New Roman" w:hAnsi="Times New Roman" w:cs="Times New Roman"/>
+          <w:sz w:val="24"/>
+        </w:rPr>
+        <w:t>response_text</w:t>
+      </w:r>
+      <w:proofErr w:type="spellEnd"/>
+      <w:r>
+        <w:rPr>
+          <w:rFonts w:ascii="Times New Roman" w:eastAsia="Times New Roman" w:hAnsi="Times New Roman" w:cs="Times New Roman"/>
+          <w:sz w:val="24"/>
+        </w:rPr>
+        <w:t xml:space="preserve">)  # Send response back to frontend </w:t>
       </w:r>
     </w:p>
     <w:p>
@@ -19856,23 +19224,7 @@
           <w:rFonts w:ascii="Times New Roman" w:eastAsia="Times New Roman" w:hAnsi="Times New Roman" w:cs="Times New Roman"/>
           <w:sz w:val="24"/>
         </w:rPr>
-        <w:t>@</w:t>
-      </w:r>
-      <w:proofErr w:type="gramStart"/>
-      <w:r>
-        <w:rPr>
-          <w:rFonts w:ascii="Times New Roman" w:eastAsia="Times New Roman" w:hAnsi="Times New Roman" w:cs="Times New Roman"/>
-          <w:sz w:val="24"/>
-        </w:rPr>
-        <w:t>app.route</w:t>
-      </w:r>
-      <w:proofErr w:type="gramEnd"/>
-      <w:r>
-        <w:rPr>
-          <w:rFonts w:ascii="Times New Roman" w:eastAsia="Times New Roman" w:hAnsi="Times New Roman" w:cs="Times New Roman"/>
-          <w:sz w:val="24"/>
-        </w:rPr>
-        <w:t xml:space="preserve">('/') def index():     return </w:t>
+        <w:t xml:space="preserve">@app.route('/about') def about():     return </w:t>
       </w:r>
       <w:proofErr w:type="spellStart"/>
       <w:r>
@@ -19888,141 +19240,7 @@
           <w:rFonts w:ascii="Times New Roman" w:eastAsia="Times New Roman" w:hAnsi="Times New Roman" w:cs="Times New Roman"/>
           <w:sz w:val="24"/>
         </w:rPr>
-        <w:t xml:space="preserve">('index.html') @app.route('/process', methods=['POST']) def process():     </w:t>
-      </w:r>
-      <w:r>
-        <w:rPr>
-          <w:rFonts w:ascii="Times New Roman" w:eastAsia="Times New Roman" w:hAnsi="Times New Roman" w:cs="Times New Roman"/>
-          <w:sz w:val="24"/>
-        </w:rPr>
-        <w:lastRenderedPageBreak/>
-        <w:t xml:space="preserve">data = </w:t>
-      </w:r>
-      <w:proofErr w:type="spellStart"/>
-      <w:r>
-        <w:rPr>
-          <w:rFonts w:ascii="Times New Roman" w:eastAsia="Times New Roman" w:hAnsi="Times New Roman" w:cs="Times New Roman"/>
-          <w:sz w:val="24"/>
-        </w:rPr>
-        <w:t>request.json.get</w:t>
-      </w:r>
-      <w:proofErr w:type="spellEnd"/>
-      <w:r>
-        <w:rPr>
-          <w:rFonts w:ascii="Times New Roman" w:eastAsia="Times New Roman" w:hAnsi="Times New Roman" w:cs="Times New Roman"/>
-          <w:sz w:val="24"/>
-        </w:rPr>
-        <w:t>('</w:t>
-      </w:r>
-      <w:proofErr w:type="spellStart"/>
-      <w:r>
-        <w:rPr>
-          <w:rFonts w:ascii="Times New Roman" w:eastAsia="Times New Roman" w:hAnsi="Times New Roman" w:cs="Times New Roman"/>
-          <w:sz w:val="24"/>
-        </w:rPr>
-        <w:t>user_input</w:t>
-      </w:r>
-      <w:proofErr w:type="spellEnd"/>
-      <w:r>
-        <w:rPr>
-          <w:rFonts w:ascii="Times New Roman" w:eastAsia="Times New Roman" w:hAnsi="Times New Roman" w:cs="Times New Roman"/>
-          <w:sz w:val="24"/>
-        </w:rPr>
-        <w:t xml:space="preserve">')  # Get data sent from JavaScript     </w:t>
-      </w:r>
-      <w:proofErr w:type="spellStart"/>
-      <w:r>
-        <w:rPr>
-          <w:rFonts w:ascii="Times New Roman" w:eastAsia="Times New Roman" w:hAnsi="Times New Roman" w:cs="Times New Roman"/>
-          <w:sz w:val="24"/>
-        </w:rPr>
-        <w:t>response_text</w:t>
-      </w:r>
-      <w:proofErr w:type="spellEnd"/>
-      <w:r>
-        <w:rPr>
-          <w:rFonts w:ascii="Times New Roman" w:eastAsia="Times New Roman" w:hAnsi="Times New Roman" w:cs="Times New Roman"/>
-          <w:sz w:val="24"/>
-        </w:rPr>
-        <w:t xml:space="preserve"> = </w:t>
-      </w:r>
-      <w:proofErr w:type="spellStart"/>
-      <w:r>
-        <w:rPr>
-          <w:rFonts w:ascii="Times New Roman" w:eastAsia="Times New Roman" w:hAnsi="Times New Roman" w:cs="Times New Roman"/>
-          <w:sz w:val="24"/>
-        </w:rPr>
-        <w:t>manual_testing</w:t>
-      </w:r>
-      <w:proofErr w:type="spellEnd"/>
-      <w:r>
-        <w:rPr>
-          <w:rFonts w:ascii="Times New Roman" w:eastAsia="Times New Roman" w:hAnsi="Times New Roman" w:cs="Times New Roman"/>
-          <w:sz w:val="24"/>
-        </w:rPr>
-        <w:t xml:space="preserve">(data)  # Process the input </w:t>
-      </w:r>
-    </w:p>
-    <w:p>
-      <w:pPr>
-        <w:spacing w:after="4" w:line="266" w:lineRule="auto"/>
-        <w:ind w:left="634" w:right="558" w:hanging="10"/>
-        <w:jc w:val="both"/>
-      </w:pPr>
-      <w:r>
-        <w:rPr>
-          <w:rFonts w:ascii="Times New Roman" w:eastAsia="Times New Roman" w:hAnsi="Times New Roman" w:cs="Times New Roman"/>
-          <w:sz w:val="24"/>
-        </w:rPr>
-        <w:t xml:space="preserve">    return </w:t>
-      </w:r>
-      <w:proofErr w:type="spellStart"/>
-      <w:r>
-        <w:rPr>
-          <w:rFonts w:ascii="Times New Roman" w:eastAsia="Times New Roman" w:hAnsi="Times New Roman" w:cs="Times New Roman"/>
-          <w:sz w:val="24"/>
-        </w:rPr>
-        <w:t>jsonify</w:t>
-      </w:r>
-      <w:proofErr w:type="spellEnd"/>
-      <w:r>
-        <w:rPr>
-          <w:rFonts w:ascii="Times New Roman" w:eastAsia="Times New Roman" w:hAnsi="Times New Roman" w:cs="Times New Roman"/>
-          <w:sz w:val="24"/>
-        </w:rPr>
-        <w:t>(response=</w:t>
-      </w:r>
-      <w:proofErr w:type="spellStart"/>
-      <w:r>
-        <w:rPr>
-          <w:rFonts w:ascii="Times New Roman" w:eastAsia="Times New Roman" w:hAnsi="Times New Roman" w:cs="Times New Roman"/>
-          <w:sz w:val="24"/>
-        </w:rPr>
-        <w:t>response_</w:t>
-      </w:r>
-      <w:proofErr w:type="gramStart"/>
-      <w:r>
-        <w:rPr>
-          <w:rFonts w:ascii="Times New Roman" w:eastAsia="Times New Roman" w:hAnsi="Times New Roman" w:cs="Times New Roman"/>
-          <w:sz w:val="24"/>
-        </w:rPr>
-        <w:t>text</w:t>
-      </w:r>
-      <w:proofErr w:type="spellEnd"/>
-      <w:r>
-        <w:rPr>
-          <w:rFonts w:ascii="Times New Roman" w:eastAsia="Times New Roman" w:hAnsi="Times New Roman" w:cs="Times New Roman"/>
-          <w:sz w:val="24"/>
-        </w:rPr>
-        <w:t>)  #</w:t>
-      </w:r>
-      <w:proofErr w:type="gramEnd"/>
-      <w:r>
-        <w:rPr>
-          <w:rFonts w:ascii="Times New Roman" w:eastAsia="Times New Roman" w:hAnsi="Times New Roman" w:cs="Times New Roman"/>
-          <w:sz w:val="24"/>
-        </w:rPr>
-        <w:t xml:space="preserve"> Send response back to frontend </w:t>
+        <w:t xml:space="preserve">('about.html') </w:t>
       </w:r>
     </w:p>
     <w:p>
@@ -20041,30 +19259,14 @@
     <w:p>
       <w:pPr>
         <w:spacing w:after="0" w:line="258" w:lineRule="auto"/>
-        <w:ind w:left="619" w:right="5243" w:hanging="10"/>
-      </w:pPr>
-      <w:r>
-        <w:rPr>
-          <w:rFonts w:ascii="Times New Roman" w:eastAsia="Times New Roman" w:hAnsi="Times New Roman" w:cs="Times New Roman"/>
-          <w:sz w:val="24"/>
-        </w:rPr>
-        <w:t>@</w:t>
-      </w:r>
-      <w:proofErr w:type="gramStart"/>
-      <w:r>
-        <w:rPr>
-          <w:rFonts w:ascii="Times New Roman" w:eastAsia="Times New Roman" w:hAnsi="Times New Roman" w:cs="Times New Roman"/>
-          <w:sz w:val="24"/>
-        </w:rPr>
-        <w:t>app.route</w:t>
-      </w:r>
-      <w:proofErr w:type="gramEnd"/>
-      <w:r>
-        <w:rPr>
-          <w:rFonts w:ascii="Times New Roman" w:eastAsia="Times New Roman" w:hAnsi="Times New Roman" w:cs="Times New Roman"/>
-          <w:sz w:val="24"/>
-        </w:rPr>
-        <w:t xml:space="preserve">('/about') def about():     return </w:t>
+        <w:ind w:left="619" w:right="4992" w:hanging="10"/>
+      </w:pPr>
+      <w:r>
+        <w:rPr>
+          <w:rFonts w:ascii="Times New Roman" w:eastAsia="Times New Roman" w:hAnsi="Times New Roman" w:cs="Times New Roman"/>
+          <w:sz w:val="24"/>
+        </w:rPr>
+        <w:t xml:space="preserve">@app.route('/Analyze') def </w:t>
       </w:r>
       <w:proofErr w:type="spellStart"/>
       <w:r>
@@ -20072,6 +19274,22 @@
           <w:rFonts w:ascii="Times New Roman" w:eastAsia="Times New Roman" w:hAnsi="Times New Roman" w:cs="Times New Roman"/>
           <w:sz w:val="24"/>
         </w:rPr>
+        <w:t>Analyze</w:t>
+      </w:r>
+      <w:proofErr w:type="spellEnd"/>
+      <w:r>
+        <w:rPr>
+          <w:rFonts w:ascii="Times New Roman" w:eastAsia="Times New Roman" w:hAnsi="Times New Roman" w:cs="Times New Roman"/>
+          <w:sz w:val="24"/>
+        </w:rPr>
+        <w:t xml:space="preserve">():     return </w:t>
+      </w:r>
+      <w:proofErr w:type="spellStart"/>
+      <w:r>
+        <w:rPr>
+          <w:rFonts w:ascii="Times New Roman" w:eastAsia="Times New Roman" w:hAnsi="Times New Roman" w:cs="Times New Roman"/>
+          <w:sz w:val="24"/>
+        </w:rPr>
         <w:t>render_template</w:t>
       </w:r>
       <w:proofErr w:type="spellEnd"/>
@@ -20080,7 +19298,7 @@
           <w:rFonts w:ascii="Times New Roman" w:eastAsia="Times New Roman" w:hAnsi="Times New Roman" w:cs="Times New Roman"/>
           <w:sz w:val="24"/>
         </w:rPr>
-        <w:t xml:space="preserve">('about.html') </w:t>
+        <w:t xml:space="preserve">('Analyze.html') </w:t>
       </w:r>
     </w:p>
     <w:p>
@@ -20099,80 +19317,6 @@
     <w:p>
       <w:pPr>
         <w:spacing w:after="0" w:line="258" w:lineRule="auto"/>
-        <w:ind w:left="619" w:right="4992" w:hanging="10"/>
-      </w:pPr>
-      <w:r>
-        <w:rPr>
-          <w:rFonts w:ascii="Times New Roman" w:eastAsia="Times New Roman" w:hAnsi="Times New Roman" w:cs="Times New Roman"/>
-          <w:sz w:val="24"/>
-        </w:rPr>
-        <w:t>@</w:t>
-      </w:r>
-      <w:proofErr w:type="gramStart"/>
-      <w:r>
-        <w:rPr>
-          <w:rFonts w:ascii="Times New Roman" w:eastAsia="Times New Roman" w:hAnsi="Times New Roman" w:cs="Times New Roman"/>
-          <w:sz w:val="24"/>
-        </w:rPr>
-        <w:t>app.route</w:t>
-      </w:r>
-      <w:proofErr w:type="gramEnd"/>
-      <w:r>
-        <w:rPr>
-          <w:rFonts w:ascii="Times New Roman" w:eastAsia="Times New Roman" w:hAnsi="Times New Roman" w:cs="Times New Roman"/>
-          <w:sz w:val="24"/>
-        </w:rPr>
-        <w:t xml:space="preserve">('/Analyze') def </w:t>
-      </w:r>
-      <w:proofErr w:type="spellStart"/>
-      <w:r>
-        <w:rPr>
-          <w:rFonts w:ascii="Times New Roman" w:eastAsia="Times New Roman" w:hAnsi="Times New Roman" w:cs="Times New Roman"/>
-          <w:sz w:val="24"/>
-        </w:rPr>
-        <w:t>Analyze</w:t>
-      </w:r>
-      <w:proofErr w:type="spellEnd"/>
-      <w:r>
-        <w:rPr>
-          <w:rFonts w:ascii="Times New Roman" w:eastAsia="Times New Roman" w:hAnsi="Times New Roman" w:cs="Times New Roman"/>
-          <w:sz w:val="24"/>
-        </w:rPr>
-        <w:t xml:space="preserve">():     return </w:t>
-      </w:r>
-      <w:proofErr w:type="spellStart"/>
-      <w:r>
-        <w:rPr>
-          <w:rFonts w:ascii="Times New Roman" w:eastAsia="Times New Roman" w:hAnsi="Times New Roman" w:cs="Times New Roman"/>
-          <w:sz w:val="24"/>
-        </w:rPr>
-        <w:t>render_template</w:t>
-      </w:r>
-      <w:proofErr w:type="spellEnd"/>
-      <w:r>
-        <w:rPr>
-          <w:rFonts w:ascii="Times New Roman" w:eastAsia="Times New Roman" w:hAnsi="Times New Roman" w:cs="Times New Roman"/>
-          <w:sz w:val="24"/>
-        </w:rPr>
-        <w:t xml:space="preserve">('Analyze.html') </w:t>
-      </w:r>
-    </w:p>
-    <w:p>
-      <w:pPr>
-        <w:spacing w:after="0"/>
-        <w:ind w:left="624"/>
-      </w:pPr>
-      <w:r>
-        <w:rPr>
-          <w:rFonts w:ascii="Times New Roman" w:eastAsia="Times New Roman" w:hAnsi="Times New Roman" w:cs="Times New Roman"/>
-          <w:sz w:val="24"/>
-        </w:rPr>
-        <w:t xml:space="preserve"> </w:t>
-      </w:r>
-    </w:p>
-    <w:p>
-      <w:pPr>
-        <w:spacing w:after="0" w:line="258" w:lineRule="auto"/>
         <w:ind w:left="619" w:right="5100" w:hanging="10"/>
       </w:pPr>
       <w:r>
@@ -20180,23 +19324,7 @@
           <w:rFonts w:ascii="Times New Roman" w:eastAsia="Times New Roman" w:hAnsi="Times New Roman" w:cs="Times New Roman"/>
           <w:sz w:val="24"/>
         </w:rPr>
-        <w:t>@</w:t>
-      </w:r>
-      <w:proofErr w:type="gramStart"/>
-      <w:r>
-        <w:rPr>
-          <w:rFonts w:ascii="Times New Roman" w:eastAsia="Times New Roman" w:hAnsi="Times New Roman" w:cs="Times New Roman"/>
-          <w:sz w:val="24"/>
-        </w:rPr>
-        <w:t>app.route</w:t>
-      </w:r>
-      <w:proofErr w:type="gramEnd"/>
-      <w:r>
-        <w:rPr>
-          <w:rFonts w:ascii="Times New Roman" w:eastAsia="Times New Roman" w:hAnsi="Times New Roman" w:cs="Times New Roman"/>
-          <w:sz w:val="24"/>
-        </w:rPr>
-        <w:t xml:space="preserve">('/contact') def contact():     return </w:t>
+        <w:t xml:space="preserve">@app.route('/contact') def contact():     return </w:t>
       </w:r>
       <w:proofErr w:type="spellStart"/>
       <w:r>
@@ -20287,12 +19415,12 @@
       </w:r>
     </w:p>
     <w:sectPr>
-      <w:headerReference w:type="even" r:id="rId46"/>
-      <w:headerReference w:type="default" r:id="rId47"/>
-      <w:footerReference w:type="even" r:id="rId48"/>
-      <w:footerReference w:type="default" r:id="rId49"/>
-      <w:headerReference w:type="first" r:id="rId50"/>
-      <w:footerReference w:type="first" r:id="rId51"/>
+      <w:headerReference w:type="even" r:id="rId47"/>
+      <w:headerReference w:type="default" r:id="rId48"/>
+      <w:footerReference w:type="even" r:id="rId49"/>
+      <w:footerReference w:type="default" r:id="rId50"/>
+      <w:headerReference w:type="first" r:id="rId51"/>
+      <w:footerReference w:type="first" r:id="rId52"/>
       <w:pgSz w:w="11904" w:h="16841"/>
       <w:pgMar w:top="1765" w:right="869" w:bottom="1449" w:left="1440" w:header="448" w:footer="359" w:gutter="0"/>
       <w:cols w:space="720"/>

</xml_diff>